<commit_message>
Feature #686: Soát hoàn thiện hoadon-da 21-03-2022 ReleaseV2
</commit_message>
<xml_diff>
--- a/API/wwwroot/docs/HoaDonDieuChinh/Bien_ban_dieu_chinh_hoa_don.docx
+++ b/API/wwwroot/docs/HoaDonDieuChinh/Bien_ban_dieu_chinh_hoa_don.docx
@@ -1,6 +1,6 @@
 
 <file path=word/document.xml><?xml version="1.0" encoding="utf-8"?>
-<w:document xmlns:wpc="http://schemas.microsoft.com/office/word/2010/wordprocessingCanvas" xmlns:cx="http://schemas.microsoft.com/office/drawing/2014/chartex" xmlns:mc="http://schemas.openxmlformats.org/markup-compatibility/2006" xmlns:o="urn:schemas-microsoft-com:office:office" xmlns:r="http://schemas.openxmlformats.org/officeDocument/2006/relationships" xmlns:m="http://schemas.openxmlformats.org/officeDocument/2006/math" xmlns:v="urn:schemas-microsoft-com:vml" xmlns:wp14="http://schemas.microsoft.com/office/word/2010/wordprocessingDrawing" xmlns:wp="http://schemas.openxmlformats.org/drawingml/2006/wordprocessingDrawing" xmlns:w10="urn:schemas-microsoft-com:office:word" xmlns:w="http://schemas.openxmlformats.org/wordprocessingml/2006/main" xmlns:w14="http://schemas.microsoft.com/office/word/2010/wordml" xmlns:w15="http://schemas.microsoft.com/office/word/2012/wordml" xmlns:w16se="http://schemas.microsoft.com/office/word/2015/wordml/symex" xmlns:wpg="http://schemas.microsoft.com/office/word/2010/wordprocessingGroup" xmlns:wpi="http://schemas.microsoft.com/office/word/2010/wordprocessingInk" xmlns:wne="http://schemas.microsoft.com/office/word/2006/wordml" xmlns:wps="http://schemas.microsoft.com/office/word/2010/wordprocessingShape" mc:Ignorable="w14 w15 w16se wp14">
+<w:document xmlns:wpc="http://schemas.microsoft.com/office/word/2010/wordprocessingCanvas" xmlns:cx="http://schemas.microsoft.com/office/drawing/2014/chartex" xmlns:cx1="http://schemas.microsoft.com/office/drawing/2015/9/8/chartex" xmlns:cx2="http://schemas.microsoft.com/office/drawing/2015/10/21/chartex" xmlns:cx3="http://schemas.microsoft.com/office/drawing/2016/5/9/chartex" xmlns:cx4="http://schemas.microsoft.com/office/drawing/2016/5/10/chartex" xmlns:cx5="http://schemas.microsoft.com/office/drawing/2016/5/11/chartex" xmlns:cx6="http://schemas.microsoft.com/office/drawing/2016/5/12/chartex" xmlns:cx7="http://schemas.microsoft.com/office/drawing/2016/5/13/chartex" xmlns:cx8="http://schemas.microsoft.com/office/drawing/2016/5/14/chartex" xmlns:mc="http://schemas.openxmlformats.org/markup-compatibility/2006" xmlns:aink="http://schemas.microsoft.com/office/drawing/2016/ink" xmlns:am3d="http://schemas.microsoft.com/office/drawing/2017/model3d" xmlns:o="urn:schemas-microsoft-com:office:office" xmlns:r="http://schemas.openxmlformats.org/officeDocument/2006/relationships" xmlns:m="http://schemas.openxmlformats.org/officeDocument/2006/math" xmlns:v="urn:schemas-microsoft-com:vml" xmlns:wp14="http://schemas.microsoft.com/office/word/2010/wordprocessingDrawing" xmlns:wp="http://schemas.openxmlformats.org/drawingml/2006/wordprocessingDrawing" xmlns:w10="urn:schemas-microsoft-com:office:word" xmlns:w="http://schemas.openxmlformats.org/wordprocessingml/2006/main" xmlns:w14="http://schemas.microsoft.com/office/word/2010/wordml" xmlns:w15="http://schemas.microsoft.com/office/word/2012/wordml" xmlns:w16cex="http://schemas.microsoft.com/office/word/2018/wordml/cex" xmlns:w16cid="http://schemas.microsoft.com/office/word/2016/wordml/cid" xmlns:w16="http://schemas.microsoft.com/office/word/2018/wordml" xmlns:w16sdtdh="http://schemas.microsoft.com/office/word/2020/wordml/sdtdatahash" xmlns:w16se="http://schemas.microsoft.com/office/word/2015/wordml/symex" xmlns:wpg="http://schemas.microsoft.com/office/word/2010/wordprocessingGroup" xmlns:wpi="http://schemas.microsoft.com/office/word/2010/wordprocessingInk" xmlns:wne="http://schemas.microsoft.com/office/word/2006/wordml" xmlns:wps="http://schemas.microsoft.com/office/word/2010/wordprocessingShape" mc:Ignorable="w14 w15 w16se w16cid w16 w16cex w16sdtdh wp14">
   <w:body>
     <w:tbl>
       <w:tblPr>
@@ -13,19 +13,18 @@
         <w:tblLook w:val="04A0" w:firstRow="1" w:lastRow="0" w:firstColumn="1" w:lastColumn="0" w:noHBand="0" w:noVBand="1"/>
       </w:tblPr>
       <w:tblGrid>
-        <w:gridCol w:w="115"/>
-        <w:gridCol w:w="1303"/>
-        <w:gridCol w:w="685"/>
         <w:gridCol w:w="114"/>
-        <w:gridCol w:w="2811"/>
-        <w:gridCol w:w="75"/>
-        <w:gridCol w:w="40"/>
-        <w:gridCol w:w="102"/>
-        <w:gridCol w:w="1347"/>
-        <w:gridCol w:w="3756"/>
-        <w:gridCol w:w="84"/>
-        <w:gridCol w:w="20"/>
-        <w:gridCol w:w="1172"/>
+        <w:gridCol w:w="1302"/>
+        <w:gridCol w:w="684"/>
+        <w:gridCol w:w="114"/>
+        <w:gridCol w:w="2809"/>
+        <w:gridCol w:w="85"/>
+        <w:gridCol w:w="30"/>
+        <w:gridCol w:w="1448"/>
+        <w:gridCol w:w="3837"/>
+        <w:gridCol w:w="30"/>
+        <w:gridCol w:w="42"/>
+        <w:gridCol w:w="1129"/>
       </w:tblGrid>
       <w:tr>
         <w:trPr>
@@ -34,7 +33,7 @@
         <w:tc>
           <w:tcPr>
             <w:tcW w:w="11624" w:type="dxa"/>
-            <w:gridSpan w:val="13"/>
+            <w:gridSpan w:val="12"/>
           </w:tcPr>
           <w:p/>
         </w:tc>
@@ -46,7 +45,7 @@
         <w:tc>
           <w:tcPr>
             <w:tcW w:w="11624" w:type="dxa"/>
-            <w:gridSpan w:val="13"/>
+            <w:gridSpan w:val="12"/>
             <w:shd w:val="clear" w:color="auto" w:fill="auto"/>
             <w:tcMar>
               <w:top w:w="14" w:type="dxa"/>
@@ -60,7 +59,7 @@
               <w:spacing w:line="232" w:lineRule="auto"/>
               <w:jc w:val="center"/>
               <w:rPr>
-                <w:rFonts w:ascii="Times New Roman" w:eastAsia="Times New Roman" w:hAnsi="Times New Roman" w:cs="Times New Roman"/>
+                <w:rFonts w:eastAsia="Times New Roman" w:cs="Times New Roman"/>
                 <w:b/>
                 <w:color w:val="000000"/>
                 <w:spacing w:val="-2"/>
@@ -69,7 +68,7 @@
             </w:pPr>
             <w:r>
               <w:rPr>
-                <w:rFonts w:ascii="Times New Roman" w:eastAsia="Times New Roman" w:hAnsi="Times New Roman" w:cs="Times New Roman"/>
+                <w:rFonts w:eastAsia="Times New Roman" w:cs="Times New Roman"/>
                 <w:b/>
                 <w:color w:val="000000"/>
                 <w:spacing w:val="-2"/>
@@ -87,7 +86,7 @@
         <w:tc>
           <w:tcPr>
             <w:tcW w:w="11624" w:type="dxa"/>
-            <w:gridSpan w:val="13"/>
+            <w:gridSpan w:val="12"/>
             <w:vMerge w:val="restart"/>
             <w:shd w:val="clear" w:color="auto" w:fill="auto"/>
             <w:tcMar>
@@ -101,7 +100,7 @@
               <w:spacing w:line="232" w:lineRule="auto"/>
               <w:jc w:val="center"/>
               <w:rPr>
-                <w:rFonts w:ascii="Times New Roman" w:eastAsia="Times New Roman" w:hAnsi="Times New Roman" w:cs="Times New Roman"/>
+                <w:rFonts w:eastAsia="Times New Roman" w:cs="Times New Roman"/>
                 <w:b/>
                 <w:color w:val="000000"/>
                 <w:spacing w:val="-2"/>
@@ -111,7 +110,7 @@
             <w:proofErr w:type="spellStart"/>
             <w:r>
               <w:rPr>
-                <w:rFonts w:ascii="Times New Roman" w:eastAsia="Times New Roman" w:hAnsi="Times New Roman" w:cs="Times New Roman"/>
+                <w:rFonts w:eastAsia="Times New Roman" w:cs="Times New Roman"/>
                 <w:b/>
                 <w:color w:val="000000"/>
                 <w:spacing w:val="-2"/>
@@ -122,7 +121,7 @@
             <w:proofErr w:type="spellEnd"/>
             <w:r>
               <w:rPr>
-                <w:rFonts w:ascii="Times New Roman" w:eastAsia="Times New Roman" w:hAnsi="Times New Roman" w:cs="Times New Roman"/>
+                <w:rFonts w:eastAsia="Times New Roman" w:cs="Times New Roman"/>
                 <w:b/>
                 <w:color w:val="000000"/>
                 <w:spacing w:val="-2"/>
@@ -133,7 +132,7 @@
             <w:proofErr w:type="spellStart"/>
             <w:r>
               <w:rPr>
-                <w:rFonts w:ascii="Times New Roman" w:eastAsia="Times New Roman" w:hAnsi="Times New Roman" w:cs="Times New Roman"/>
+                <w:rFonts w:eastAsia="Times New Roman" w:cs="Times New Roman"/>
                 <w:b/>
                 <w:color w:val="000000"/>
                 <w:spacing w:val="-2"/>
@@ -144,7 +143,7 @@
             <w:proofErr w:type="spellEnd"/>
             <w:r>
               <w:rPr>
-                <w:rFonts w:ascii="Times New Roman" w:eastAsia="Times New Roman" w:hAnsi="Times New Roman" w:cs="Times New Roman"/>
+                <w:rFonts w:eastAsia="Times New Roman" w:cs="Times New Roman"/>
                 <w:b/>
                 <w:color w:val="000000"/>
                 <w:spacing w:val="-2"/>
@@ -155,7 +154,7 @@
             <w:proofErr w:type="spellStart"/>
             <w:r>
               <w:rPr>
-                <w:rFonts w:ascii="Times New Roman" w:eastAsia="Times New Roman" w:hAnsi="Times New Roman" w:cs="Times New Roman"/>
+                <w:rFonts w:eastAsia="Times New Roman" w:cs="Times New Roman"/>
                 <w:b/>
                 <w:color w:val="000000"/>
                 <w:spacing w:val="-2"/>
@@ -166,7 +165,7 @@
             <w:proofErr w:type="spellEnd"/>
             <w:r>
               <w:rPr>
-                <w:rFonts w:ascii="Times New Roman" w:eastAsia="Times New Roman" w:hAnsi="Times New Roman" w:cs="Times New Roman"/>
+                <w:rFonts w:eastAsia="Times New Roman" w:cs="Times New Roman"/>
                 <w:b/>
                 <w:color w:val="000000"/>
                 <w:spacing w:val="-2"/>
@@ -177,7 +176,7 @@
             <w:proofErr w:type="spellStart"/>
             <w:r>
               <w:rPr>
-                <w:rFonts w:ascii="Times New Roman" w:eastAsia="Times New Roman" w:hAnsi="Times New Roman" w:cs="Times New Roman"/>
+                <w:rFonts w:eastAsia="Times New Roman" w:cs="Times New Roman"/>
                 <w:b/>
                 <w:color w:val="000000"/>
                 <w:spacing w:val="-2"/>
@@ -188,7 +187,7 @@
             <w:proofErr w:type="spellEnd"/>
             <w:r>
               <w:rPr>
-                <w:rFonts w:ascii="Times New Roman" w:eastAsia="Times New Roman" w:hAnsi="Times New Roman" w:cs="Times New Roman"/>
+                <w:rFonts w:eastAsia="Times New Roman" w:cs="Times New Roman"/>
                 <w:b/>
                 <w:color w:val="000000"/>
                 <w:spacing w:val="-2"/>
@@ -199,7 +198,7 @@
             <w:proofErr w:type="spellStart"/>
             <w:r>
               <w:rPr>
-                <w:rFonts w:ascii="Times New Roman" w:eastAsia="Times New Roman" w:hAnsi="Times New Roman" w:cs="Times New Roman"/>
+                <w:rFonts w:eastAsia="Times New Roman" w:cs="Times New Roman"/>
                 <w:b/>
                 <w:color w:val="000000"/>
                 <w:spacing w:val="-2"/>
@@ -218,7 +217,7 @@
         <w:tc>
           <w:tcPr>
             <w:tcW w:w="11624" w:type="dxa"/>
-            <w:gridSpan w:val="13"/>
+            <w:gridSpan w:val="12"/>
             <w:vMerge/>
             <w:shd w:val="clear" w:color="auto" w:fill="auto"/>
             <w:vAlign w:val="center"/>
@@ -233,7 +232,7 @@
         <w:tc>
           <w:tcPr>
             <w:tcW w:w="11624" w:type="dxa"/>
-            <w:gridSpan w:val="13"/>
+            <w:gridSpan w:val="12"/>
             <w:shd w:val="clear" w:color="auto" w:fill="auto"/>
             <w:tcMar>
               <w:top w:w="14" w:type="dxa"/>
@@ -247,7 +246,7 @@
               <w:spacing w:line="232" w:lineRule="auto"/>
               <w:jc w:val="center"/>
               <w:rPr>
-                <w:rFonts w:ascii="Times New Roman" w:eastAsia="Times New Roman" w:hAnsi="Times New Roman" w:cs="Times New Roman"/>
+                <w:rFonts w:eastAsia="Times New Roman" w:cs="Times New Roman"/>
                 <w:b/>
                 <w:color w:val="000000"/>
                 <w:spacing w:val="-2"/>
@@ -256,7 +255,7 @@
             </w:pPr>
             <w:r>
               <w:rPr>
-                <w:rFonts w:ascii="Times New Roman" w:eastAsia="Times New Roman" w:hAnsi="Times New Roman" w:cs="Times New Roman"/>
+                <w:rFonts w:eastAsia="Times New Roman" w:cs="Times New Roman"/>
                 <w:b/>
                 <w:color w:val="000000"/>
                 <w:spacing w:val="-2"/>
@@ -274,7 +273,7 @@
         <w:tc>
           <w:tcPr>
             <w:tcW w:w="11624" w:type="dxa"/>
-            <w:gridSpan w:val="13"/>
+            <w:gridSpan w:val="12"/>
           </w:tcPr>
           <w:p/>
         </w:tc>
@@ -286,7 +285,7 @@
         <w:tc>
           <w:tcPr>
             <w:tcW w:w="11624" w:type="dxa"/>
-            <w:gridSpan w:val="13"/>
+            <w:gridSpan w:val="12"/>
             <w:shd w:val="clear" w:color="auto" w:fill="auto"/>
             <w:tcMar>
               <w:top w:w="14" w:type="dxa"/>
@@ -300,7 +299,7 @@
               <w:spacing w:line="232" w:lineRule="auto"/>
               <w:jc w:val="center"/>
               <w:rPr>
-                <w:rFonts w:ascii="Times New Roman" w:eastAsia="Times New Roman" w:hAnsi="Times New Roman" w:cs="Times New Roman"/>
+                <w:rFonts w:eastAsia="Times New Roman" w:cs="Times New Roman"/>
                 <w:b/>
                 <w:color w:val="000000"/>
                 <w:spacing w:val="-2"/>
@@ -309,7 +308,7 @@
             </w:pPr>
             <w:r>
               <w:rPr>
-                <w:rFonts w:ascii="Times New Roman" w:eastAsia="Times New Roman" w:hAnsi="Times New Roman" w:cs="Times New Roman"/>
+                <w:rFonts w:eastAsia="Times New Roman" w:cs="Times New Roman"/>
                 <w:b/>
                 <w:color w:val="000000"/>
                 <w:spacing w:val="-2"/>
@@ -319,7 +318,7 @@
             </w:r>
             <w:r>
               <w:rPr>
-                <w:rFonts w:ascii="Times New Roman" w:eastAsia="Times New Roman" w:hAnsi="Times New Roman" w:cs="Times New Roman"/>
+                <w:rFonts w:eastAsia="Times New Roman" w:cs="Times New Roman"/>
                 <w:b/>
                 <w:color w:val="000000"/>
                 <w:spacing w:val="-2"/>
@@ -329,7 +328,7 @@
             </w:r>
             <w:r>
               <w:rPr>
-                <w:rFonts w:ascii="Times New Roman" w:eastAsia="Times New Roman" w:hAnsi="Times New Roman" w:cs="Times New Roman"/>
+                <w:rFonts w:eastAsia="Times New Roman" w:cs="Times New Roman"/>
                 <w:b/>
                 <w:color w:val="000000"/>
                 <w:spacing w:val="-2"/>
@@ -347,14 +346,12 @@
         <w:tc>
           <w:tcPr>
             <w:tcW w:w="11624" w:type="dxa"/>
-            <w:gridSpan w:val="13"/>
-          </w:tcPr>
-          <w:p>
-            <w:proofErr w:type="spellStart"/>
+            <w:gridSpan w:val="12"/>
+          </w:tcPr>
+          <w:p>
             <w:r>
               <w:t>ss</w:t>
             </w:r>
-            <w:proofErr w:type="spellEnd"/>
           </w:p>
         </w:tc>
       </w:tr>
@@ -364,14 +361,14 @@
         </w:trPr>
         <w:tc>
           <w:tcPr>
-            <w:tcW w:w="115" w:type="dxa"/>
-          </w:tcPr>
-          <w:p/>
-        </w:tc>
-        <w:tc>
-          <w:tcPr>
-            <w:tcW w:w="10317" w:type="dxa"/>
-            <w:gridSpan w:val="10"/>
+            <w:tcW w:w="114" w:type="dxa"/>
+          </w:tcPr>
+          <w:p/>
+        </w:tc>
+        <w:tc>
+          <w:tcPr>
+            <w:tcW w:w="10309" w:type="dxa"/>
+            <w:gridSpan w:val="8"/>
             <w:vMerge w:val="restart"/>
             <w:shd w:val="clear" w:color="auto" w:fill="auto"/>
             <w:tcMar>
@@ -397,8 +394,8 @@
         </w:tc>
         <w:tc>
           <w:tcPr>
-            <w:tcW w:w="1192" w:type="dxa"/>
-            <w:gridSpan w:val="2"/>
+            <w:tcW w:w="1201" w:type="dxa"/>
+            <w:gridSpan w:val="3"/>
           </w:tcPr>
           <w:p/>
         </w:tc>
@@ -409,14 +406,14 @@
         </w:trPr>
         <w:tc>
           <w:tcPr>
-            <w:tcW w:w="115" w:type="dxa"/>
-          </w:tcPr>
-          <w:p/>
-        </w:tc>
-        <w:tc>
-          <w:tcPr>
-            <w:tcW w:w="10317" w:type="dxa"/>
-            <w:gridSpan w:val="10"/>
+            <w:tcW w:w="114" w:type="dxa"/>
+          </w:tcPr>
+          <w:p/>
+        </w:tc>
+        <w:tc>
+          <w:tcPr>
+            <w:tcW w:w="10309" w:type="dxa"/>
+            <w:gridSpan w:val="8"/>
             <w:vMerge/>
             <w:shd w:val="clear" w:color="auto" w:fill="auto"/>
           </w:tcPr>
@@ -424,8 +421,8 @@
         </w:tc>
         <w:tc>
           <w:tcPr>
-            <w:tcW w:w="1192" w:type="dxa"/>
-            <w:gridSpan w:val="2"/>
+            <w:tcW w:w="1201" w:type="dxa"/>
+            <w:gridSpan w:val="3"/>
           </w:tcPr>
           <w:p/>
         </w:tc>
@@ -436,14 +433,14 @@
         </w:trPr>
         <w:tc>
           <w:tcPr>
-            <w:tcW w:w="115" w:type="dxa"/>
-          </w:tcPr>
-          <w:p/>
-        </w:tc>
-        <w:tc>
-          <w:tcPr>
-            <w:tcW w:w="10317" w:type="dxa"/>
-            <w:gridSpan w:val="10"/>
+            <w:tcW w:w="114" w:type="dxa"/>
+          </w:tcPr>
+          <w:p/>
+        </w:tc>
+        <w:tc>
+          <w:tcPr>
+            <w:tcW w:w="10309" w:type="dxa"/>
+            <w:gridSpan w:val="8"/>
             <w:shd w:val="clear" w:color="auto" w:fill="auto"/>
             <w:tcMar>
               <w:top w:w="14" w:type="dxa"/>
@@ -455,7 +452,7 @@
             <w:pPr>
               <w:spacing w:line="232" w:lineRule="auto"/>
               <w:rPr>
-                <w:rFonts w:ascii="Times New Roman" w:eastAsia="Times New Roman" w:hAnsi="Times New Roman" w:cs="Times New Roman"/>
+                <w:rFonts w:eastAsia="Times New Roman" w:cs="Times New Roman"/>
                 <w:i/>
                 <w:color w:val="000000"/>
                 <w:spacing w:val="-2"/>
@@ -465,7 +462,7 @@
             <w:proofErr w:type="spellStart"/>
             <w:r>
               <w:rPr>
-                <w:rFonts w:ascii="Times New Roman" w:eastAsia="Times New Roman" w:hAnsi="Times New Roman" w:cs="Times New Roman"/>
+                <w:rFonts w:eastAsia="Times New Roman" w:cs="Times New Roman"/>
                 <w:i/>
                 <w:color w:val="000000"/>
                 <w:spacing w:val="-2"/>
@@ -476,7 +473,7 @@
             <w:proofErr w:type="spellEnd"/>
             <w:r>
               <w:rPr>
-                <w:rFonts w:ascii="Times New Roman" w:eastAsia="Times New Roman" w:hAnsi="Times New Roman" w:cs="Times New Roman"/>
+                <w:rFonts w:eastAsia="Times New Roman" w:cs="Times New Roman"/>
                 <w:i/>
                 <w:color w:val="000000"/>
                 <w:spacing w:val="-2"/>
@@ -487,7 +484,7 @@
             <w:proofErr w:type="spellStart"/>
             <w:r>
               <w:rPr>
-                <w:rFonts w:ascii="Times New Roman" w:eastAsia="Times New Roman" w:hAnsi="Times New Roman" w:cs="Times New Roman"/>
+                <w:rFonts w:eastAsia="Times New Roman" w:cs="Times New Roman"/>
                 <w:i/>
                 <w:color w:val="000000"/>
                 <w:spacing w:val="-2"/>
@@ -498,7 +495,7 @@
             <w:proofErr w:type="spellEnd"/>
             <w:r>
               <w:rPr>
-                <w:rFonts w:ascii="Times New Roman" w:eastAsia="Times New Roman" w:hAnsi="Times New Roman" w:cs="Times New Roman"/>
+                <w:rFonts w:eastAsia="Times New Roman" w:cs="Times New Roman"/>
                 <w:i/>
                 <w:color w:val="000000"/>
                 <w:spacing w:val="-2"/>
@@ -508,7 +505,7 @@
             </w:r>
             <w:r>
               <w:rPr>
-                <w:rFonts w:ascii="Times New Roman" w:eastAsia="Times New Roman" w:hAnsi="Times New Roman" w:cs="Times New Roman"/>
+                <w:rFonts w:eastAsia="Times New Roman" w:cs="Times New Roman"/>
                 <w:i/>
                 <w:color w:val="000000"/>
                 <w:spacing w:val="-2"/>
@@ -518,7 +515,7 @@
             </w:r>
             <w:r>
               <w:rPr>
-                <w:rFonts w:ascii="Times New Roman" w:eastAsia="Times New Roman" w:hAnsi="Times New Roman" w:cs="Times New Roman"/>
+                <w:rFonts w:eastAsia="Times New Roman" w:cs="Times New Roman"/>
                 <w:i/>
                 <w:color w:val="000000"/>
                 <w:spacing w:val="-2"/>
@@ -529,7 +526,7 @@
             <w:proofErr w:type="spellStart"/>
             <w:r>
               <w:rPr>
-                <w:rFonts w:ascii="Times New Roman" w:eastAsia="Times New Roman" w:hAnsi="Times New Roman" w:cs="Times New Roman"/>
+                <w:rFonts w:eastAsia="Times New Roman" w:cs="Times New Roman"/>
                 <w:i/>
                 <w:color w:val="000000"/>
                 <w:spacing w:val="-2"/>
@@ -540,7 +537,7 @@
             <w:proofErr w:type="spellEnd"/>
             <w:r>
               <w:rPr>
-                <w:rFonts w:ascii="Times New Roman" w:eastAsia="Times New Roman" w:hAnsi="Times New Roman" w:cs="Times New Roman"/>
+                <w:rFonts w:eastAsia="Times New Roman" w:cs="Times New Roman"/>
                 <w:i/>
                 <w:color w:val="000000"/>
                 <w:spacing w:val="-2"/>
@@ -550,7 +547,7 @@
             </w:r>
             <w:r>
               <w:rPr>
-                <w:rFonts w:ascii="Times New Roman" w:eastAsia="Times New Roman" w:hAnsi="Times New Roman" w:cs="Times New Roman"/>
+                <w:rFonts w:eastAsia="Times New Roman" w:cs="Times New Roman"/>
                 <w:i/>
                 <w:color w:val="000000"/>
                 <w:spacing w:val="-2"/>
@@ -560,7 +557,7 @@
             </w:r>
             <w:r>
               <w:rPr>
-                <w:rFonts w:ascii="Times New Roman" w:eastAsia="Times New Roman" w:hAnsi="Times New Roman" w:cs="Times New Roman"/>
+                <w:rFonts w:eastAsia="Times New Roman" w:cs="Times New Roman"/>
                 <w:i/>
                 <w:color w:val="000000"/>
                 <w:spacing w:val="-2"/>
@@ -571,7 +568,7 @@
             <w:proofErr w:type="spellStart"/>
             <w:r>
               <w:rPr>
-                <w:rFonts w:ascii="Times New Roman" w:eastAsia="Times New Roman" w:hAnsi="Times New Roman" w:cs="Times New Roman"/>
+                <w:rFonts w:eastAsia="Times New Roman" w:cs="Times New Roman"/>
                 <w:i/>
                 <w:color w:val="000000"/>
                 <w:spacing w:val="-2"/>
@@ -582,7 +579,7 @@
             <w:proofErr w:type="spellEnd"/>
             <w:r>
               <w:rPr>
-                <w:rFonts w:ascii="Times New Roman" w:eastAsia="Times New Roman" w:hAnsi="Times New Roman" w:cs="Times New Roman"/>
+                <w:rFonts w:eastAsia="Times New Roman" w:cs="Times New Roman"/>
                 <w:i/>
                 <w:color w:val="000000"/>
                 <w:spacing w:val="-2"/>
@@ -592,7 +589,7 @@
             </w:r>
             <w:r>
               <w:rPr>
-                <w:rFonts w:ascii="Times New Roman" w:eastAsia="Times New Roman" w:hAnsi="Times New Roman" w:cs="Times New Roman"/>
+                <w:rFonts w:eastAsia="Times New Roman" w:cs="Times New Roman"/>
                 <w:i/>
                 <w:color w:val="000000"/>
                 <w:spacing w:val="-2"/>
@@ -602,7 +599,7 @@
             </w:r>
             <w:r>
               <w:rPr>
-                <w:rFonts w:ascii="Times New Roman" w:eastAsia="Times New Roman" w:hAnsi="Times New Roman" w:cs="Times New Roman"/>
+                <w:rFonts w:eastAsia="Times New Roman" w:cs="Times New Roman"/>
                 <w:i/>
                 <w:color w:val="000000"/>
                 <w:spacing w:val="-2"/>
@@ -613,7 +610,7 @@
             <w:proofErr w:type="spellStart"/>
             <w:r>
               <w:rPr>
-                <w:rFonts w:ascii="Times New Roman" w:eastAsia="Times New Roman" w:hAnsi="Times New Roman" w:cs="Times New Roman"/>
+                <w:rFonts w:eastAsia="Times New Roman" w:cs="Times New Roman"/>
                 <w:i/>
                 <w:color w:val="000000"/>
                 <w:spacing w:val="-2"/>
@@ -624,7 +621,7 @@
             <w:proofErr w:type="spellEnd"/>
             <w:r>
               <w:rPr>
-                <w:rFonts w:ascii="Times New Roman" w:eastAsia="Times New Roman" w:hAnsi="Times New Roman" w:cs="Times New Roman"/>
+                <w:rFonts w:eastAsia="Times New Roman" w:cs="Times New Roman"/>
                 <w:i/>
                 <w:color w:val="000000"/>
                 <w:spacing w:val="-2"/>
@@ -635,7 +632,7 @@
             <w:proofErr w:type="spellStart"/>
             <w:r>
               <w:rPr>
-                <w:rFonts w:ascii="Times New Roman" w:eastAsia="Times New Roman" w:hAnsi="Times New Roman" w:cs="Times New Roman"/>
+                <w:rFonts w:eastAsia="Times New Roman" w:cs="Times New Roman"/>
                 <w:i/>
                 <w:color w:val="000000"/>
                 <w:spacing w:val="-2"/>
@@ -646,7 +643,7 @@
             <w:proofErr w:type="spellEnd"/>
             <w:r>
               <w:rPr>
-                <w:rFonts w:ascii="Times New Roman" w:eastAsia="Times New Roman" w:hAnsi="Times New Roman" w:cs="Times New Roman"/>
+                <w:rFonts w:eastAsia="Times New Roman" w:cs="Times New Roman"/>
                 <w:i/>
                 <w:color w:val="000000"/>
                 <w:spacing w:val="-2"/>
@@ -657,7 +654,7 @@
             <w:proofErr w:type="spellStart"/>
             <w:r>
               <w:rPr>
-                <w:rFonts w:ascii="Times New Roman" w:eastAsia="Times New Roman" w:hAnsi="Times New Roman" w:cs="Times New Roman"/>
+                <w:rFonts w:eastAsia="Times New Roman" w:cs="Times New Roman"/>
                 <w:i/>
                 <w:color w:val="000000"/>
                 <w:spacing w:val="-2"/>
@@ -668,7 +665,7 @@
             <w:proofErr w:type="spellEnd"/>
             <w:r>
               <w:rPr>
-                <w:rFonts w:ascii="Times New Roman" w:eastAsia="Times New Roman" w:hAnsi="Times New Roman" w:cs="Times New Roman"/>
+                <w:rFonts w:eastAsia="Times New Roman" w:cs="Times New Roman"/>
                 <w:i/>
                 <w:color w:val="000000"/>
                 <w:spacing w:val="-2"/>
@@ -679,7 +676,7 @@
             <w:proofErr w:type="spellStart"/>
             <w:r>
               <w:rPr>
-                <w:rFonts w:ascii="Times New Roman" w:eastAsia="Times New Roman" w:hAnsi="Times New Roman" w:cs="Times New Roman"/>
+                <w:rFonts w:eastAsia="Times New Roman" w:cs="Times New Roman"/>
                 <w:i/>
                 <w:color w:val="000000"/>
                 <w:spacing w:val="-2"/>
@@ -690,7 +687,7 @@
             <w:proofErr w:type="spellEnd"/>
             <w:r>
               <w:rPr>
-                <w:rFonts w:ascii="Times New Roman" w:eastAsia="Times New Roman" w:hAnsi="Times New Roman" w:cs="Times New Roman"/>
+                <w:rFonts w:eastAsia="Times New Roman" w:cs="Times New Roman"/>
                 <w:i/>
                 <w:color w:val="000000"/>
                 <w:spacing w:val="-2"/>
@@ -702,8 +699,8 @@
         </w:tc>
         <w:tc>
           <w:tcPr>
-            <w:tcW w:w="1192" w:type="dxa"/>
-            <w:gridSpan w:val="2"/>
+            <w:tcW w:w="1201" w:type="dxa"/>
+            <w:gridSpan w:val="3"/>
           </w:tcPr>
           <w:p/>
         </w:tc>
@@ -714,13 +711,13 @@
         </w:trPr>
         <w:tc>
           <w:tcPr>
-            <w:tcW w:w="115" w:type="dxa"/>
-          </w:tcPr>
-          <w:p/>
-        </w:tc>
-        <w:tc>
-          <w:tcPr>
-            <w:tcW w:w="1988" w:type="dxa"/>
+            <w:tcW w:w="114" w:type="dxa"/>
+          </w:tcPr>
+          <w:p/>
+        </w:tc>
+        <w:tc>
+          <w:tcPr>
+            <w:tcW w:w="1986" w:type="dxa"/>
             <w:gridSpan w:val="2"/>
             <w:shd w:val="clear" w:color="auto" w:fill="auto"/>
             <w:tcMar>
@@ -733,7 +730,7 @@
             <w:pPr>
               <w:spacing w:line="232" w:lineRule="auto"/>
               <w:rPr>
-                <w:rFonts w:ascii="Times New Roman" w:eastAsia="Times New Roman" w:hAnsi="Times New Roman" w:cs="Times New Roman"/>
+                <w:rFonts w:eastAsia="Times New Roman" w:cs="Times New Roman"/>
                 <w:b/>
                 <w:color w:val="000000"/>
                 <w:spacing w:val="-2"/>
@@ -742,7 +739,7 @@
             </w:pPr>
             <w:r>
               <w:rPr>
-                <w:rFonts w:ascii="Times New Roman" w:eastAsia="Times New Roman" w:hAnsi="Times New Roman" w:cs="Times New Roman"/>
+                <w:rFonts w:eastAsia="Times New Roman" w:cs="Times New Roman"/>
                 <w:b/>
                 <w:color w:val="000000"/>
                 <w:spacing w:val="-2"/>
@@ -753,7 +750,7 @@
             <w:proofErr w:type="spellStart"/>
             <w:r>
               <w:rPr>
-                <w:rFonts w:ascii="Times New Roman" w:eastAsia="Times New Roman" w:hAnsi="Times New Roman" w:cs="Times New Roman"/>
+                <w:rFonts w:eastAsia="Times New Roman" w:cs="Times New Roman"/>
                 <w:b/>
                 <w:color w:val="000000"/>
                 <w:spacing w:val="-2"/>
@@ -764,7 +761,7 @@
             <w:proofErr w:type="spellEnd"/>
             <w:r>
               <w:rPr>
-                <w:rFonts w:ascii="Times New Roman" w:eastAsia="Times New Roman" w:hAnsi="Times New Roman" w:cs="Times New Roman"/>
+                <w:rFonts w:eastAsia="Times New Roman" w:cs="Times New Roman"/>
                 <w:b/>
                 <w:color w:val="000000"/>
                 <w:spacing w:val="-2"/>
@@ -775,7 +772,7 @@
             <w:proofErr w:type="spellStart"/>
             <w:r>
               <w:rPr>
-                <w:rFonts w:ascii="Times New Roman" w:eastAsia="Times New Roman" w:hAnsi="Times New Roman" w:cs="Times New Roman"/>
+                <w:rFonts w:eastAsia="Times New Roman" w:cs="Times New Roman"/>
                 <w:b/>
                 <w:color w:val="000000"/>
                 <w:spacing w:val="-2"/>
@@ -786,7 +783,7 @@
             <w:proofErr w:type="spellEnd"/>
             <w:r>
               <w:rPr>
-                <w:rFonts w:ascii="Times New Roman" w:eastAsia="Times New Roman" w:hAnsi="Times New Roman" w:cs="Times New Roman"/>
+                <w:rFonts w:eastAsia="Times New Roman" w:cs="Times New Roman"/>
                 <w:b/>
                 <w:color w:val="000000"/>
                 <w:spacing w:val="-2"/>
@@ -798,8 +795,8 @@
         </w:tc>
         <w:tc>
           <w:tcPr>
-            <w:tcW w:w="8329" w:type="dxa"/>
-            <w:gridSpan w:val="8"/>
+            <w:tcW w:w="8323" w:type="dxa"/>
+            <w:gridSpan w:val="6"/>
             <w:shd w:val="clear" w:color="auto" w:fill="auto"/>
             <w:tcMar>
               <w:top w:w="14" w:type="dxa"/>
@@ -813,22 +810,14 @@
               <w:spacing w:line="232" w:lineRule="auto"/>
             </w:pPr>
             <w:r>
-              <w:t>&lt;</w:t>
-            </w:r>
-            <w:proofErr w:type="spellStart"/>
-            <w:r>
-              <w:t>CompanyName</w:t>
-            </w:r>
-            <w:proofErr w:type="spellEnd"/>
-            <w:r>
-              <w:t>&gt;</w:t>
-            </w:r>
-          </w:p>
-        </w:tc>
-        <w:tc>
-          <w:tcPr>
-            <w:tcW w:w="1192" w:type="dxa"/>
-            <w:gridSpan w:val="2"/>
+              <w:t>&lt;CompanyName&gt;</w:t>
+            </w:r>
+          </w:p>
+        </w:tc>
+        <w:tc>
+          <w:tcPr>
+            <w:tcW w:w="1201" w:type="dxa"/>
+            <w:gridSpan w:val="3"/>
           </w:tcPr>
           <w:p/>
         </w:tc>
@@ -839,13 +828,13 @@
         </w:trPr>
         <w:tc>
           <w:tcPr>
-            <w:tcW w:w="115" w:type="dxa"/>
-          </w:tcPr>
-          <w:p/>
-        </w:tc>
-        <w:tc>
-          <w:tcPr>
-            <w:tcW w:w="1303" w:type="dxa"/>
+            <w:tcW w:w="114" w:type="dxa"/>
+          </w:tcPr>
+          <w:p/>
+        </w:tc>
+        <w:tc>
+          <w:tcPr>
+            <w:tcW w:w="1302" w:type="dxa"/>
             <w:shd w:val="clear" w:color="auto" w:fill="auto"/>
             <w:tcMar>
               <w:top w:w="14" w:type="dxa"/>
@@ -857,16 +846,16 @@
             <w:pPr>
               <w:spacing w:line="232" w:lineRule="auto"/>
               <w:rPr>
-                <w:rFonts w:ascii="Times New Roman" w:eastAsia="Times New Roman" w:hAnsi="Times New Roman" w:cs="Times New Roman"/>
-                <w:color w:val="000000"/>
-                <w:spacing w:val="-2"/>
-                <w:sz w:val="24"/>
-              </w:rPr>
-            </w:pPr>
-            <w:proofErr w:type="spellStart"/>
-            <w:r>
-              <w:rPr>
-                <w:rFonts w:ascii="Times New Roman" w:eastAsia="Times New Roman" w:hAnsi="Times New Roman" w:cs="Times New Roman"/>
+                <w:rFonts w:eastAsia="Times New Roman" w:cs="Times New Roman"/>
+                <w:color w:val="000000"/>
+                <w:spacing w:val="-2"/>
+                <w:sz w:val="24"/>
+              </w:rPr>
+            </w:pPr>
+            <w:proofErr w:type="spellStart"/>
+            <w:r>
+              <w:rPr>
+                <w:rFonts w:eastAsia="Times New Roman" w:cs="Times New Roman"/>
                 <w:color w:val="000000"/>
                 <w:spacing w:val="-2"/>
                 <w:sz w:val="24"/>
@@ -876,17 +865,17 @@
             <w:proofErr w:type="spellEnd"/>
             <w:r>
               <w:rPr>
-                <w:rFonts w:ascii="Times New Roman" w:eastAsia="Times New Roman" w:hAnsi="Times New Roman" w:cs="Times New Roman"/>
-                <w:color w:val="000000"/>
-                <w:spacing w:val="-2"/>
-                <w:sz w:val="24"/>
-              </w:rPr>
-              <w:t xml:space="preserve"> </w:t>
-            </w:r>
-            <w:proofErr w:type="spellStart"/>
-            <w:r>
-              <w:rPr>
-                <w:rFonts w:ascii="Times New Roman" w:eastAsia="Times New Roman" w:hAnsi="Times New Roman" w:cs="Times New Roman"/>
+                <w:rFonts w:eastAsia="Times New Roman" w:cs="Times New Roman"/>
+                <w:color w:val="000000"/>
+                <w:spacing w:val="-2"/>
+                <w:sz w:val="24"/>
+              </w:rPr>
+              <w:t xml:space="preserve"> </w:t>
+            </w:r>
+            <w:proofErr w:type="spellStart"/>
+            <w:r>
+              <w:rPr>
+                <w:rFonts w:eastAsia="Times New Roman" w:cs="Times New Roman"/>
                 <w:color w:val="000000"/>
                 <w:spacing w:val="-2"/>
                 <w:sz w:val="24"/>
@@ -896,7 +885,7 @@
             <w:proofErr w:type="spellEnd"/>
             <w:r>
               <w:rPr>
-                <w:rFonts w:ascii="Times New Roman" w:eastAsia="Times New Roman" w:hAnsi="Times New Roman" w:cs="Times New Roman"/>
+                <w:rFonts w:eastAsia="Times New Roman" w:cs="Times New Roman"/>
                 <w:color w:val="000000"/>
                 <w:spacing w:val="-2"/>
                 <w:sz w:val="24"/>
@@ -905,19 +894,19 @@
             </w:r>
             <w:r>
               <w:rPr>
-                <w:rFonts w:ascii="Times New Roman" w:eastAsia="Times New Roman" w:hAnsi="Times New Roman" w:cs="Times New Roman"/>
-                <w:color w:val="000000"/>
-                <w:spacing w:val="-2"/>
-                <w:sz w:val="24"/>
-              </w:rPr>
-              <w:t xml:space="preserve"> </w:t>
-            </w:r>
-          </w:p>
-        </w:tc>
-        <w:tc>
-          <w:tcPr>
-            <w:tcW w:w="9014" w:type="dxa"/>
-            <w:gridSpan w:val="9"/>
+                <w:rFonts w:eastAsia="Times New Roman" w:cs="Times New Roman"/>
+                <w:color w:val="000000"/>
+                <w:spacing w:val="-2"/>
+                <w:sz w:val="24"/>
+              </w:rPr>
+              <w:t xml:space="preserve"> </w:t>
+            </w:r>
+          </w:p>
+        </w:tc>
+        <w:tc>
+          <w:tcPr>
+            <w:tcW w:w="9007" w:type="dxa"/>
+            <w:gridSpan w:val="7"/>
             <w:shd w:val="clear" w:color="auto" w:fill="auto"/>
             <w:tcMar>
               <w:top w:w="14" w:type="dxa"/>
@@ -937,8 +926,8 @@
         </w:tc>
         <w:tc>
           <w:tcPr>
-            <w:tcW w:w="1192" w:type="dxa"/>
-            <w:gridSpan w:val="2"/>
+            <w:tcW w:w="1201" w:type="dxa"/>
+            <w:gridSpan w:val="3"/>
           </w:tcPr>
           <w:p/>
         </w:tc>
@@ -949,13 +938,13 @@
         </w:trPr>
         <w:tc>
           <w:tcPr>
-            <w:tcW w:w="115" w:type="dxa"/>
-          </w:tcPr>
-          <w:p/>
-        </w:tc>
-        <w:tc>
-          <w:tcPr>
-            <w:tcW w:w="1303" w:type="dxa"/>
+            <w:tcW w:w="114" w:type="dxa"/>
+          </w:tcPr>
+          <w:p/>
+        </w:tc>
+        <w:tc>
+          <w:tcPr>
+            <w:tcW w:w="1302" w:type="dxa"/>
             <w:vMerge w:val="restart"/>
             <w:shd w:val="clear" w:color="auto" w:fill="auto"/>
             <w:tcMar>
@@ -967,16 +956,16 @@
             <w:pPr>
               <w:spacing w:line="232" w:lineRule="auto"/>
               <w:rPr>
-                <w:rFonts w:ascii="Times New Roman" w:eastAsia="Times New Roman" w:hAnsi="Times New Roman" w:cs="Times New Roman"/>
-                <w:color w:val="000000"/>
-                <w:spacing w:val="-2"/>
-                <w:sz w:val="24"/>
-              </w:rPr>
-            </w:pPr>
-            <w:proofErr w:type="spellStart"/>
-            <w:r>
-              <w:rPr>
-                <w:rFonts w:ascii="Times New Roman" w:eastAsia="Times New Roman" w:hAnsi="Times New Roman" w:cs="Times New Roman"/>
+                <w:rFonts w:eastAsia="Times New Roman" w:cs="Times New Roman"/>
+                <w:color w:val="000000"/>
+                <w:spacing w:val="-2"/>
+                <w:sz w:val="24"/>
+              </w:rPr>
+            </w:pPr>
+            <w:proofErr w:type="spellStart"/>
+            <w:r>
+              <w:rPr>
+                <w:rFonts w:eastAsia="Times New Roman" w:cs="Times New Roman"/>
                 <w:color w:val="000000"/>
                 <w:spacing w:val="-2"/>
                 <w:sz w:val="24"/>
@@ -986,17 +975,17 @@
             <w:proofErr w:type="spellEnd"/>
             <w:r>
               <w:rPr>
-                <w:rFonts w:ascii="Times New Roman" w:eastAsia="Times New Roman" w:hAnsi="Times New Roman" w:cs="Times New Roman"/>
-                <w:color w:val="000000"/>
-                <w:spacing w:val="-2"/>
-                <w:sz w:val="24"/>
-              </w:rPr>
-              <w:t xml:space="preserve"> </w:t>
-            </w:r>
-            <w:proofErr w:type="spellStart"/>
-            <w:r>
-              <w:rPr>
-                <w:rFonts w:ascii="Times New Roman" w:eastAsia="Times New Roman" w:hAnsi="Times New Roman" w:cs="Times New Roman"/>
+                <w:rFonts w:eastAsia="Times New Roman" w:cs="Times New Roman"/>
+                <w:color w:val="000000"/>
+                <w:spacing w:val="-2"/>
+                <w:sz w:val="24"/>
+              </w:rPr>
+              <w:t xml:space="preserve"> </w:t>
+            </w:r>
+            <w:proofErr w:type="spellStart"/>
+            <w:r>
+              <w:rPr>
+                <w:rFonts w:eastAsia="Times New Roman" w:cs="Times New Roman"/>
                 <w:color w:val="000000"/>
                 <w:spacing w:val="-2"/>
                 <w:sz w:val="24"/>
@@ -1006,17 +995,17 @@
             <w:proofErr w:type="spellEnd"/>
             <w:r>
               <w:rPr>
-                <w:rFonts w:ascii="Times New Roman" w:eastAsia="Times New Roman" w:hAnsi="Times New Roman" w:cs="Times New Roman"/>
-                <w:color w:val="000000"/>
-                <w:spacing w:val="-2"/>
-                <w:sz w:val="24"/>
-              </w:rPr>
-              <w:t xml:space="preserve"> </w:t>
-            </w:r>
-            <w:proofErr w:type="spellStart"/>
-            <w:r>
-              <w:rPr>
-                <w:rFonts w:ascii="Times New Roman" w:eastAsia="Times New Roman" w:hAnsi="Times New Roman" w:cs="Times New Roman"/>
+                <w:rFonts w:eastAsia="Times New Roman" w:cs="Times New Roman"/>
+                <w:color w:val="000000"/>
+                <w:spacing w:val="-2"/>
+                <w:sz w:val="24"/>
+              </w:rPr>
+              <w:t xml:space="preserve"> </w:t>
+            </w:r>
+            <w:proofErr w:type="spellStart"/>
+            <w:r>
+              <w:rPr>
+                <w:rFonts w:eastAsia="Times New Roman" w:cs="Times New Roman"/>
                 <w:color w:val="000000"/>
                 <w:spacing w:val="-2"/>
                 <w:sz w:val="24"/>
@@ -1026,7 +1015,7 @@
             <w:proofErr w:type="spellEnd"/>
             <w:r>
               <w:rPr>
-                <w:rFonts w:ascii="Times New Roman" w:eastAsia="Times New Roman" w:hAnsi="Times New Roman" w:cs="Times New Roman"/>
+                <w:rFonts w:eastAsia="Times New Roman" w:cs="Times New Roman"/>
                 <w:color w:val="000000"/>
                 <w:spacing w:val="-2"/>
                 <w:sz w:val="24"/>
@@ -1037,7 +1026,7 @@
         </w:tc>
         <w:tc>
           <w:tcPr>
-            <w:tcW w:w="3610" w:type="dxa"/>
+            <w:tcW w:w="3607" w:type="dxa"/>
             <w:gridSpan w:val="3"/>
             <w:vMerge w:val="restart"/>
             <w:shd w:val="clear" w:color="auto" w:fill="auto"/>
@@ -1073,8 +1062,7 @@
         </w:tc>
         <w:tc>
           <w:tcPr>
-            <w:tcW w:w="1449" w:type="dxa"/>
-            <w:gridSpan w:val="2"/>
+            <w:tcW w:w="1448" w:type="dxa"/>
             <w:vMerge w:val="restart"/>
             <w:shd w:val="clear" w:color="auto" w:fill="auto"/>
             <w:tcMar>
@@ -1086,16 +1074,16 @@
             <w:pPr>
               <w:spacing w:line="232" w:lineRule="auto"/>
               <w:rPr>
-                <w:rFonts w:ascii="Times New Roman" w:eastAsia="Times New Roman" w:hAnsi="Times New Roman" w:cs="Times New Roman"/>
-                <w:color w:val="000000"/>
-                <w:spacing w:val="-2"/>
-                <w:sz w:val="24"/>
-              </w:rPr>
-            </w:pPr>
-            <w:proofErr w:type="spellStart"/>
-            <w:r>
-              <w:rPr>
-                <w:rFonts w:ascii="Times New Roman" w:eastAsia="Times New Roman" w:hAnsi="Times New Roman" w:cs="Times New Roman"/>
+                <w:rFonts w:eastAsia="Times New Roman" w:cs="Times New Roman"/>
+                <w:color w:val="000000"/>
+                <w:spacing w:val="-2"/>
+                <w:sz w:val="24"/>
+              </w:rPr>
+            </w:pPr>
+            <w:proofErr w:type="spellStart"/>
+            <w:r>
+              <w:rPr>
+                <w:rFonts w:eastAsia="Times New Roman" w:cs="Times New Roman"/>
                 <w:color w:val="000000"/>
                 <w:spacing w:val="-2"/>
                 <w:sz w:val="24"/>
@@ -1105,17 +1093,17 @@
             <w:proofErr w:type="spellEnd"/>
             <w:r>
               <w:rPr>
-                <w:rFonts w:ascii="Times New Roman" w:eastAsia="Times New Roman" w:hAnsi="Times New Roman" w:cs="Times New Roman"/>
-                <w:color w:val="000000"/>
-                <w:spacing w:val="-2"/>
-                <w:sz w:val="24"/>
-              </w:rPr>
-              <w:t xml:space="preserve"> </w:t>
-            </w:r>
-            <w:proofErr w:type="spellStart"/>
-            <w:r>
-              <w:rPr>
-                <w:rFonts w:ascii="Times New Roman" w:eastAsia="Times New Roman" w:hAnsi="Times New Roman" w:cs="Times New Roman"/>
+                <w:rFonts w:eastAsia="Times New Roman" w:cs="Times New Roman"/>
+                <w:color w:val="000000"/>
+                <w:spacing w:val="-2"/>
+                <w:sz w:val="24"/>
+              </w:rPr>
+              <w:t xml:space="preserve"> </w:t>
+            </w:r>
+            <w:proofErr w:type="spellStart"/>
+            <w:r>
+              <w:rPr>
+                <w:rFonts w:eastAsia="Times New Roman" w:cs="Times New Roman"/>
                 <w:color w:val="000000"/>
                 <w:spacing w:val="-2"/>
                 <w:sz w:val="24"/>
@@ -1125,17 +1113,17 @@
             <w:proofErr w:type="spellEnd"/>
             <w:r>
               <w:rPr>
-                <w:rFonts w:ascii="Times New Roman" w:eastAsia="Times New Roman" w:hAnsi="Times New Roman" w:cs="Times New Roman"/>
-                <w:color w:val="000000"/>
-                <w:spacing w:val="-2"/>
-                <w:sz w:val="24"/>
-              </w:rPr>
-              <w:t xml:space="preserve"> </w:t>
-            </w:r>
-            <w:proofErr w:type="spellStart"/>
-            <w:r>
-              <w:rPr>
-                <w:rFonts w:ascii="Times New Roman" w:eastAsia="Times New Roman" w:hAnsi="Times New Roman" w:cs="Times New Roman"/>
+                <w:rFonts w:eastAsia="Times New Roman" w:cs="Times New Roman"/>
+                <w:color w:val="000000"/>
+                <w:spacing w:val="-2"/>
+                <w:sz w:val="24"/>
+              </w:rPr>
+              <w:t xml:space="preserve"> </w:t>
+            </w:r>
+            <w:proofErr w:type="spellStart"/>
+            <w:r>
+              <w:rPr>
+                <w:rFonts w:eastAsia="Times New Roman" w:cs="Times New Roman"/>
                 <w:color w:val="000000"/>
                 <w:spacing w:val="-2"/>
                 <w:sz w:val="24"/>
@@ -1145,7 +1133,7 @@
             <w:proofErr w:type="spellEnd"/>
             <w:r>
               <w:rPr>
-                <w:rFonts w:ascii="Times New Roman" w:eastAsia="Times New Roman" w:hAnsi="Times New Roman" w:cs="Times New Roman"/>
+                <w:rFonts w:eastAsia="Times New Roman" w:cs="Times New Roman"/>
                 <w:color w:val="000000"/>
                 <w:spacing w:val="-2"/>
                 <w:sz w:val="24"/>
@@ -1156,8 +1144,7 @@
         </w:tc>
         <w:tc>
           <w:tcPr>
-            <w:tcW w:w="3840" w:type="dxa"/>
-            <w:gridSpan w:val="2"/>
+            <w:tcW w:w="3837" w:type="dxa"/>
             <w:shd w:val="clear" w:color="auto" w:fill="auto"/>
             <w:tcMar>
               <w:left w:w="14" w:type="dxa"/>
@@ -1176,8 +1163,8 @@
         </w:tc>
         <w:tc>
           <w:tcPr>
-            <w:tcW w:w="1192" w:type="dxa"/>
-            <w:gridSpan w:val="2"/>
+            <w:tcW w:w="1201" w:type="dxa"/>
+            <w:gridSpan w:val="3"/>
           </w:tcPr>
           <w:p/>
         </w:tc>
@@ -1188,13 +1175,13 @@
         </w:trPr>
         <w:tc>
           <w:tcPr>
-            <w:tcW w:w="115" w:type="dxa"/>
-          </w:tcPr>
-          <w:p/>
-        </w:tc>
-        <w:tc>
-          <w:tcPr>
-            <w:tcW w:w="1303" w:type="dxa"/>
+            <w:tcW w:w="114" w:type="dxa"/>
+          </w:tcPr>
+          <w:p/>
+        </w:tc>
+        <w:tc>
+          <w:tcPr>
+            <w:tcW w:w="1302" w:type="dxa"/>
             <w:vMerge/>
             <w:shd w:val="clear" w:color="auto" w:fill="auto"/>
           </w:tcPr>
@@ -1202,7 +1189,7 @@
         </w:tc>
         <w:tc>
           <w:tcPr>
-            <w:tcW w:w="3610" w:type="dxa"/>
+            <w:tcW w:w="3607" w:type="dxa"/>
             <w:gridSpan w:val="3"/>
             <w:vMerge/>
             <w:shd w:val="clear" w:color="auto" w:fill="auto"/>
@@ -1218,8 +1205,7 @@
         </w:tc>
         <w:tc>
           <w:tcPr>
-            <w:tcW w:w="1449" w:type="dxa"/>
-            <w:gridSpan w:val="2"/>
+            <w:tcW w:w="1448" w:type="dxa"/>
             <w:vMerge/>
             <w:shd w:val="clear" w:color="auto" w:fill="auto"/>
           </w:tcPr>
@@ -1227,15 +1213,14 @@
         </w:tc>
         <w:tc>
           <w:tcPr>
-            <w:tcW w:w="3840" w:type="dxa"/>
-            <w:gridSpan w:val="2"/>
-          </w:tcPr>
-          <w:p/>
-        </w:tc>
-        <w:tc>
-          <w:tcPr>
-            <w:tcW w:w="1192" w:type="dxa"/>
-            <w:gridSpan w:val="2"/>
+            <w:tcW w:w="3837" w:type="dxa"/>
+          </w:tcPr>
+          <w:p/>
+        </w:tc>
+        <w:tc>
+          <w:tcPr>
+            <w:tcW w:w="1201" w:type="dxa"/>
+            <w:gridSpan w:val="3"/>
           </w:tcPr>
           <w:p/>
         </w:tc>
@@ -1246,13 +1231,13 @@
         </w:trPr>
         <w:tc>
           <w:tcPr>
-            <w:tcW w:w="115" w:type="dxa"/>
-          </w:tcPr>
-          <w:p/>
-        </w:tc>
-        <w:tc>
-          <w:tcPr>
-            <w:tcW w:w="1303" w:type="dxa"/>
+            <w:tcW w:w="114" w:type="dxa"/>
+          </w:tcPr>
+          <w:p/>
+        </w:tc>
+        <w:tc>
+          <w:tcPr>
+            <w:tcW w:w="1302" w:type="dxa"/>
             <w:vMerge w:val="restart"/>
             <w:shd w:val="clear" w:color="auto" w:fill="auto"/>
             <w:tcMar>
@@ -1264,16 +1249,16 @@
             <w:pPr>
               <w:spacing w:line="232" w:lineRule="auto"/>
               <w:rPr>
-                <w:rFonts w:ascii="Times New Roman" w:eastAsia="Times New Roman" w:hAnsi="Times New Roman" w:cs="Times New Roman"/>
-                <w:color w:val="000000"/>
-                <w:spacing w:val="-2"/>
-                <w:sz w:val="24"/>
-              </w:rPr>
-            </w:pPr>
-            <w:proofErr w:type="spellStart"/>
-            <w:r>
-              <w:rPr>
-                <w:rFonts w:ascii="Times New Roman" w:eastAsia="Times New Roman" w:hAnsi="Times New Roman" w:cs="Times New Roman"/>
+                <w:rFonts w:eastAsia="Times New Roman" w:cs="Times New Roman"/>
+                <w:color w:val="000000"/>
+                <w:spacing w:val="-2"/>
+                <w:sz w:val="24"/>
+              </w:rPr>
+            </w:pPr>
+            <w:proofErr w:type="spellStart"/>
+            <w:r>
+              <w:rPr>
+                <w:rFonts w:eastAsia="Times New Roman" w:cs="Times New Roman"/>
                 <w:color w:val="000000"/>
                 <w:spacing w:val="-2"/>
                 <w:sz w:val="24"/>
@@ -1283,17 +1268,17 @@
             <w:proofErr w:type="spellEnd"/>
             <w:r>
               <w:rPr>
-                <w:rFonts w:ascii="Times New Roman" w:eastAsia="Times New Roman" w:hAnsi="Times New Roman" w:cs="Times New Roman"/>
-                <w:color w:val="000000"/>
-                <w:spacing w:val="-2"/>
-                <w:sz w:val="24"/>
-              </w:rPr>
-              <w:t xml:space="preserve"> </w:t>
-            </w:r>
-            <w:proofErr w:type="spellStart"/>
-            <w:r>
-              <w:rPr>
-                <w:rFonts w:ascii="Times New Roman" w:eastAsia="Times New Roman" w:hAnsi="Times New Roman" w:cs="Times New Roman"/>
+                <w:rFonts w:eastAsia="Times New Roman" w:cs="Times New Roman"/>
+                <w:color w:val="000000"/>
+                <w:spacing w:val="-2"/>
+                <w:sz w:val="24"/>
+              </w:rPr>
+              <w:t xml:space="preserve"> </w:t>
+            </w:r>
+            <w:proofErr w:type="spellStart"/>
+            <w:r>
+              <w:rPr>
+                <w:rFonts w:eastAsia="Times New Roman" w:cs="Times New Roman"/>
                 <w:color w:val="000000"/>
                 <w:spacing w:val="-2"/>
                 <w:sz w:val="24"/>
@@ -1305,7 +1290,7 @@
         </w:tc>
         <w:tc>
           <w:tcPr>
-            <w:tcW w:w="3610" w:type="dxa"/>
+            <w:tcW w:w="3607" w:type="dxa"/>
             <w:gridSpan w:val="3"/>
             <w:vMerge w:val="restart"/>
             <w:shd w:val="clear" w:color="auto" w:fill="auto"/>
@@ -1333,8 +1318,7 @@
         </w:tc>
         <w:tc>
           <w:tcPr>
-            <w:tcW w:w="1449" w:type="dxa"/>
-            <w:gridSpan w:val="2"/>
+            <w:tcW w:w="1448" w:type="dxa"/>
             <w:vMerge w:val="restart"/>
             <w:shd w:val="clear" w:color="auto" w:fill="auto"/>
             <w:tcMar>
@@ -1346,16 +1330,16 @@
             <w:pPr>
               <w:spacing w:line="232" w:lineRule="auto"/>
               <w:rPr>
-                <w:rFonts w:ascii="Times New Roman" w:eastAsia="Times New Roman" w:hAnsi="Times New Roman" w:cs="Times New Roman"/>
-                <w:color w:val="000000"/>
-                <w:spacing w:val="-2"/>
-                <w:sz w:val="24"/>
-              </w:rPr>
-            </w:pPr>
-            <w:proofErr w:type="spellStart"/>
-            <w:r>
-              <w:rPr>
-                <w:rFonts w:ascii="Times New Roman" w:eastAsia="Times New Roman" w:hAnsi="Times New Roman" w:cs="Times New Roman"/>
+                <w:rFonts w:eastAsia="Times New Roman" w:cs="Times New Roman"/>
+                <w:color w:val="000000"/>
+                <w:spacing w:val="-2"/>
+                <w:sz w:val="24"/>
+              </w:rPr>
+            </w:pPr>
+            <w:proofErr w:type="spellStart"/>
+            <w:r>
+              <w:rPr>
+                <w:rFonts w:eastAsia="Times New Roman" w:cs="Times New Roman"/>
                 <w:color w:val="000000"/>
                 <w:spacing w:val="-2"/>
                 <w:sz w:val="24"/>
@@ -1365,17 +1349,17 @@
             <w:proofErr w:type="spellEnd"/>
             <w:r>
               <w:rPr>
-                <w:rFonts w:ascii="Times New Roman" w:eastAsia="Times New Roman" w:hAnsi="Times New Roman" w:cs="Times New Roman"/>
-                <w:color w:val="000000"/>
-                <w:spacing w:val="-2"/>
-                <w:sz w:val="24"/>
-              </w:rPr>
-              <w:t xml:space="preserve"> </w:t>
-            </w:r>
-            <w:proofErr w:type="spellStart"/>
-            <w:r>
-              <w:rPr>
-                <w:rFonts w:ascii="Times New Roman" w:eastAsia="Times New Roman" w:hAnsi="Times New Roman" w:cs="Times New Roman"/>
+                <w:rFonts w:eastAsia="Times New Roman" w:cs="Times New Roman"/>
+                <w:color w:val="000000"/>
+                <w:spacing w:val="-2"/>
+                <w:sz w:val="24"/>
+              </w:rPr>
+              <w:t xml:space="preserve"> </w:t>
+            </w:r>
+            <w:proofErr w:type="spellStart"/>
+            <w:r>
+              <w:rPr>
+                <w:rFonts w:eastAsia="Times New Roman" w:cs="Times New Roman"/>
                 <w:color w:val="000000"/>
                 <w:spacing w:val="-2"/>
                 <w:sz w:val="24"/>
@@ -1385,7 +1369,7 @@
             <w:proofErr w:type="spellEnd"/>
             <w:r>
               <w:rPr>
-                <w:rFonts w:ascii="Times New Roman" w:eastAsia="Times New Roman" w:hAnsi="Times New Roman" w:cs="Times New Roman"/>
+                <w:rFonts w:eastAsia="Times New Roman" w:cs="Times New Roman"/>
                 <w:color w:val="000000"/>
                 <w:spacing w:val="-2"/>
                 <w:sz w:val="24"/>
@@ -1396,8 +1380,7 @@
         </w:tc>
         <w:tc>
           <w:tcPr>
-            <w:tcW w:w="3840" w:type="dxa"/>
-            <w:gridSpan w:val="2"/>
+            <w:tcW w:w="3837" w:type="dxa"/>
             <w:shd w:val="clear" w:color="auto" w:fill="auto"/>
             <w:tcMar>
               <w:left w:w="14" w:type="dxa"/>
@@ -1416,8 +1399,8 @@
         </w:tc>
         <w:tc>
           <w:tcPr>
-            <w:tcW w:w="1192" w:type="dxa"/>
-            <w:gridSpan w:val="2"/>
+            <w:tcW w:w="1201" w:type="dxa"/>
+            <w:gridSpan w:val="3"/>
           </w:tcPr>
           <w:p/>
         </w:tc>
@@ -1428,13 +1411,13 @@
         </w:trPr>
         <w:tc>
           <w:tcPr>
-            <w:tcW w:w="115" w:type="dxa"/>
-          </w:tcPr>
-          <w:p/>
-        </w:tc>
-        <w:tc>
-          <w:tcPr>
-            <w:tcW w:w="1303" w:type="dxa"/>
+            <w:tcW w:w="114" w:type="dxa"/>
+          </w:tcPr>
+          <w:p/>
+        </w:tc>
+        <w:tc>
+          <w:tcPr>
+            <w:tcW w:w="1302" w:type="dxa"/>
             <w:vMerge/>
             <w:shd w:val="clear" w:color="auto" w:fill="auto"/>
           </w:tcPr>
@@ -1442,7 +1425,7 @@
         </w:tc>
         <w:tc>
           <w:tcPr>
-            <w:tcW w:w="3610" w:type="dxa"/>
+            <w:tcW w:w="3607" w:type="dxa"/>
             <w:gridSpan w:val="3"/>
             <w:vMerge/>
             <w:shd w:val="clear" w:color="auto" w:fill="auto"/>
@@ -1458,8 +1441,7 @@
         </w:tc>
         <w:tc>
           <w:tcPr>
-            <w:tcW w:w="1449" w:type="dxa"/>
-            <w:gridSpan w:val="2"/>
+            <w:tcW w:w="1448" w:type="dxa"/>
             <w:vMerge/>
             <w:shd w:val="clear" w:color="auto" w:fill="auto"/>
           </w:tcPr>
@@ -1467,15 +1449,14 @@
         </w:tc>
         <w:tc>
           <w:tcPr>
-            <w:tcW w:w="3840" w:type="dxa"/>
-            <w:gridSpan w:val="2"/>
-          </w:tcPr>
-          <w:p/>
-        </w:tc>
-        <w:tc>
-          <w:tcPr>
-            <w:tcW w:w="1192" w:type="dxa"/>
-            <w:gridSpan w:val="2"/>
+            <w:tcW w:w="3837" w:type="dxa"/>
+          </w:tcPr>
+          <w:p/>
+        </w:tc>
+        <w:tc>
+          <w:tcPr>
+            <w:tcW w:w="1201" w:type="dxa"/>
+            <w:gridSpan w:val="3"/>
           </w:tcPr>
           <w:p/>
         </w:tc>
@@ -1486,13 +1467,13 @@
         </w:trPr>
         <w:tc>
           <w:tcPr>
-            <w:tcW w:w="115" w:type="dxa"/>
-          </w:tcPr>
-          <w:p/>
-        </w:tc>
-        <w:tc>
-          <w:tcPr>
-            <w:tcW w:w="1988" w:type="dxa"/>
+            <w:tcW w:w="114" w:type="dxa"/>
+          </w:tcPr>
+          <w:p/>
+        </w:tc>
+        <w:tc>
+          <w:tcPr>
+            <w:tcW w:w="1986" w:type="dxa"/>
             <w:gridSpan w:val="2"/>
             <w:shd w:val="clear" w:color="auto" w:fill="auto"/>
             <w:tcMar>
@@ -1505,7 +1486,7 @@
             <w:pPr>
               <w:spacing w:line="232" w:lineRule="auto"/>
               <w:rPr>
-                <w:rFonts w:ascii="Times New Roman" w:eastAsia="Times New Roman" w:hAnsi="Times New Roman" w:cs="Times New Roman"/>
+                <w:rFonts w:eastAsia="Times New Roman" w:cs="Times New Roman"/>
                 <w:b/>
                 <w:color w:val="000000"/>
                 <w:spacing w:val="-2"/>
@@ -1514,7 +1495,7 @@
             </w:pPr>
             <w:r>
               <w:rPr>
-                <w:rFonts w:ascii="Times New Roman" w:eastAsia="Times New Roman" w:hAnsi="Times New Roman" w:cs="Times New Roman"/>
+                <w:rFonts w:eastAsia="Times New Roman" w:cs="Times New Roman"/>
                 <w:b/>
                 <w:color w:val="000000"/>
                 <w:spacing w:val="-2"/>
@@ -1525,7 +1506,7 @@
             <w:proofErr w:type="spellStart"/>
             <w:r>
               <w:rPr>
-                <w:rFonts w:ascii="Times New Roman" w:eastAsia="Times New Roman" w:hAnsi="Times New Roman" w:cs="Times New Roman"/>
+                <w:rFonts w:eastAsia="Times New Roman" w:cs="Times New Roman"/>
                 <w:b/>
                 <w:color w:val="000000"/>
                 <w:spacing w:val="-2"/>
@@ -1536,7 +1517,7 @@
             <w:proofErr w:type="spellEnd"/>
             <w:r>
               <w:rPr>
-                <w:rFonts w:ascii="Times New Roman" w:eastAsia="Times New Roman" w:hAnsi="Times New Roman" w:cs="Times New Roman"/>
+                <w:rFonts w:eastAsia="Times New Roman" w:cs="Times New Roman"/>
                 <w:b/>
                 <w:color w:val="000000"/>
                 <w:spacing w:val="-2"/>
@@ -1547,7 +1528,7 @@
             <w:proofErr w:type="spellStart"/>
             <w:r>
               <w:rPr>
-                <w:rFonts w:ascii="Times New Roman" w:eastAsia="Times New Roman" w:hAnsi="Times New Roman" w:cs="Times New Roman"/>
+                <w:rFonts w:eastAsia="Times New Roman" w:cs="Times New Roman"/>
                 <w:b/>
                 <w:color w:val="000000"/>
                 <w:spacing w:val="-2"/>
@@ -1558,7 +1539,7 @@
             <w:proofErr w:type="spellEnd"/>
             <w:r>
               <w:rPr>
-                <w:rFonts w:ascii="Times New Roman" w:eastAsia="Times New Roman" w:hAnsi="Times New Roman" w:cs="Times New Roman"/>
+                <w:rFonts w:eastAsia="Times New Roman" w:cs="Times New Roman"/>
                 <w:b/>
                 <w:color w:val="000000"/>
                 <w:spacing w:val="-2"/>
@@ -1570,8 +1551,8 @@
         </w:tc>
         <w:tc>
           <w:tcPr>
-            <w:tcW w:w="8329" w:type="dxa"/>
-            <w:gridSpan w:val="8"/>
+            <w:tcW w:w="8323" w:type="dxa"/>
+            <w:gridSpan w:val="6"/>
             <w:shd w:val="clear" w:color="auto" w:fill="auto"/>
             <w:tcMar>
               <w:top w:w="14" w:type="dxa"/>
@@ -1599,8 +1580,8 @@
         </w:tc>
         <w:tc>
           <w:tcPr>
-            <w:tcW w:w="1192" w:type="dxa"/>
-            <w:gridSpan w:val="2"/>
+            <w:tcW w:w="1201" w:type="dxa"/>
+            <w:gridSpan w:val="3"/>
           </w:tcPr>
           <w:p/>
         </w:tc>
@@ -1611,13 +1592,13 @@
         </w:trPr>
         <w:tc>
           <w:tcPr>
-            <w:tcW w:w="115" w:type="dxa"/>
-          </w:tcPr>
-          <w:p/>
-        </w:tc>
-        <w:tc>
-          <w:tcPr>
-            <w:tcW w:w="1303" w:type="dxa"/>
+            <w:tcW w:w="114" w:type="dxa"/>
+          </w:tcPr>
+          <w:p/>
+        </w:tc>
+        <w:tc>
+          <w:tcPr>
+            <w:tcW w:w="1302" w:type="dxa"/>
             <w:shd w:val="clear" w:color="auto" w:fill="auto"/>
             <w:tcMar>
               <w:top w:w="14" w:type="dxa"/>
@@ -1629,16 +1610,16 @@
             <w:pPr>
               <w:spacing w:line="232" w:lineRule="auto"/>
               <w:rPr>
-                <w:rFonts w:ascii="Times New Roman" w:eastAsia="Times New Roman" w:hAnsi="Times New Roman" w:cs="Times New Roman"/>
-                <w:color w:val="000000"/>
-                <w:spacing w:val="-2"/>
-                <w:sz w:val="24"/>
-              </w:rPr>
-            </w:pPr>
-            <w:proofErr w:type="spellStart"/>
-            <w:r>
-              <w:rPr>
-                <w:rFonts w:ascii="Times New Roman" w:eastAsia="Times New Roman" w:hAnsi="Times New Roman" w:cs="Times New Roman"/>
+                <w:rFonts w:eastAsia="Times New Roman" w:cs="Times New Roman"/>
+                <w:color w:val="000000"/>
+                <w:spacing w:val="-2"/>
+                <w:sz w:val="24"/>
+              </w:rPr>
+            </w:pPr>
+            <w:proofErr w:type="spellStart"/>
+            <w:r>
+              <w:rPr>
+                <w:rFonts w:eastAsia="Times New Roman" w:cs="Times New Roman"/>
                 <w:color w:val="000000"/>
                 <w:spacing w:val="-2"/>
                 <w:sz w:val="24"/>
@@ -1648,17 +1629,17 @@
             <w:proofErr w:type="spellEnd"/>
             <w:r>
               <w:rPr>
-                <w:rFonts w:ascii="Times New Roman" w:eastAsia="Times New Roman" w:hAnsi="Times New Roman" w:cs="Times New Roman"/>
-                <w:color w:val="000000"/>
-                <w:spacing w:val="-2"/>
-                <w:sz w:val="24"/>
-              </w:rPr>
-              <w:t xml:space="preserve"> </w:t>
-            </w:r>
-            <w:proofErr w:type="spellStart"/>
-            <w:r>
-              <w:rPr>
-                <w:rFonts w:ascii="Times New Roman" w:eastAsia="Times New Roman" w:hAnsi="Times New Roman" w:cs="Times New Roman"/>
+                <w:rFonts w:eastAsia="Times New Roman" w:cs="Times New Roman"/>
+                <w:color w:val="000000"/>
+                <w:spacing w:val="-2"/>
+                <w:sz w:val="24"/>
+              </w:rPr>
+              <w:t xml:space="preserve"> </w:t>
+            </w:r>
+            <w:proofErr w:type="spellStart"/>
+            <w:r>
+              <w:rPr>
+                <w:rFonts w:eastAsia="Times New Roman" w:cs="Times New Roman"/>
                 <w:color w:val="000000"/>
                 <w:spacing w:val="-2"/>
                 <w:sz w:val="24"/>
@@ -1668,7 +1649,7 @@
             <w:proofErr w:type="spellEnd"/>
             <w:r>
               <w:rPr>
-                <w:rFonts w:ascii="Times New Roman" w:eastAsia="Times New Roman" w:hAnsi="Times New Roman" w:cs="Times New Roman"/>
+                <w:rFonts w:eastAsia="Times New Roman" w:cs="Times New Roman"/>
                 <w:color w:val="000000"/>
                 <w:spacing w:val="-2"/>
                 <w:sz w:val="24"/>
@@ -1679,8 +1660,8 @@
         </w:tc>
         <w:tc>
           <w:tcPr>
-            <w:tcW w:w="9014" w:type="dxa"/>
-            <w:gridSpan w:val="9"/>
+            <w:tcW w:w="9007" w:type="dxa"/>
+            <w:gridSpan w:val="7"/>
             <w:shd w:val="clear" w:color="auto" w:fill="auto"/>
             <w:tcMar>
               <w:top w:w="14" w:type="dxa"/>
@@ -1704,14 +1685,12 @@
             <w:r>
               <w:t>&gt;</w:t>
             </w:r>
-            <w:bookmarkStart w:id="0" w:name="_GoBack"/>
-            <w:bookmarkEnd w:id="0"/>
-          </w:p>
-        </w:tc>
-        <w:tc>
-          <w:tcPr>
-            <w:tcW w:w="1192" w:type="dxa"/>
-            <w:gridSpan w:val="2"/>
+          </w:p>
+        </w:tc>
+        <w:tc>
+          <w:tcPr>
+            <w:tcW w:w="1201" w:type="dxa"/>
+            <w:gridSpan w:val="3"/>
           </w:tcPr>
           <w:p/>
         </w:tc>
@@ -1722,13 +1701,13 @@
         </w:trPr>
         <w:tc>
           <w:tcPr>
-            <w:tcW w:w="115" w:type="dxa"/>
-          </w:tcPr>
-          <w:p/>
-        </w:tc>
-        <w:tc>
-          <w:tcPr>
-            <w:tcW w:w="1303" w:type="dxa"/>
+            <w:tcW w:w="114" w:type="dxa"/>
+          </w:tcPr>
+          <w:p/>
+        </w:tc>
+        <w:tc>
+          <w:tcPr>
+            <w:tcW w:w="1302" w:type="dxa"/>
             <w:shd w:val="clear" w:color="auto" w:fill="auto"/>
             <w:tcMar>
               <w:top w:w="14" w:type="dxa"/>
@@ -1740,16 +1719,16 @@
             <w:pPr>
               <w:spacing w:line="232" w:lineRule="auto"/>
               <w:rPr>
-                <w:rFonts w:ascii="Times New Roman" w:eastAsia="Times New Roman" w:hAnsi="Times New Roman" w:cs="Times New Roman"/>
-                <w:color w:val="000000"/>
-                <w:spacing w:val="-2"/>
-                <w:sz w:val="24"/>
-              </w:rPr>
-            </w:pPr>
-            <w:proofErr w:type="spellStart"/>
-            <w:r>
-              <w:rPr>
-                <w:rFonts w:ascii="Times New Roman" w:eastAsia="Times New Roman" w:hAnsi="Times New Roman" w:cs="Times New Roman"/>
+                <w:rFonts w:eastAsia="Times New Roman" w:cs="Times New Roman"/>
+                <w:color w:val="000000"/>
+                <w:spacing w:val="-2"/>
+                <w:sz w:val="24"/>
+              </w:rPr>
+            </w:pPr>
+            <w:proofErr w:type="spellStart"/>
+            <w:r>
+              <w:rPr>
+                <w:rFonts w:eastAsia="Times New Roman" w:cs="Times New Roman"/>
                 <w:color w:val="000000"/>
                 <w:spacing w:val="-2"/>
                 <w:sz w:val="24"/>
@@ -1759,17 +1738,17 @@
             <w:proofErr w:type="spellEnd"/>
             <w:r>
               <w:rPr>
-                <w:rFonts w:ascii="Times New Roman" w:eastAsia="Times New Roman" w:hAnsi="Times New Roman" w:cs="Times New Roman"/>
-                <w:color w:val="000000"/>
-                <w:spacing w:val="-2"/>
-                <w:sz w:val="24"/>
-              </w:rPr>
-              <w:t xml:space="preserve"> </w:t>
-            </w:r>
-            <w:proofErr w:type="spellStart"/>
-            <w:r>
-              <w:rPr>
-                <w:rFonts w:ascii="Times New Roman" w:eastAsia="Times New Roman" w:hAnsi="Times New Roman" w:cs="Times New Roman"/>
+                <w:rFonts w:eastAsia="Times New Roman" w:cs="Times New Roman"/>
+                <w:color w:val="000000"/>
+                <w:spacing w:val="-2"/>
+                <w:sz w:val="24"/>
+              </w:rPr>
+              <w:t xml:space="preserve"> </w:t>
+            </w:r>
+            <w:proofErr w:type="spellStart"/>
+            <w:r>
+              <w:rPr>
+                <w:rFonts w:eastAsia="Times New Roman" w:cs="Times New Roman"/>
                 <w:color w:val="000000"/>
                 <w:spacing w:val="-2"/>
                 <w:sz w:val="24"/>
@@ -1779,17 +1758,17 @@
             <w:proofErr w:type="spellEnd"/>
             <w:r>
               <w:rPr>
-                <w:rFonts w:ascii="Times New Roman" w:eastAsia="Times New Roman" w:hAnsi="Times New Roman" w:cs="Times New Roman"/>
-                <w:color w:val="000000"/>
-                <w:spacing w:val="-2"/>
-                <w:sz w:val="24"/>
-              </w:rPr>
-              <w:t xml:space="preserve"> </w:t>
-            </w:r>
-            <w:proofErr w:type="spellStart"/>
-            <w:r>
-              <w:rPr>
-                <w:rFonts w:ascii="Times New Roman" w:eastAsia="Times New Roman" w:hAnsi="Times New Roman" w:cs="Times New Roman"/>
+                <w:rFonts w:eastAsia="Times New Roman" w:cs="Times New Roman"/>
+                <w:color w:val="000000"/>
+                <w:spacing w:val="-2"/>
+                <w:sz w:val="24"/>
+              </w:rPr>
+              <w:t xml:space="preserve"> </w:t>
+            </w:r>
+            <w:proofErr w:type="spellStart"/>
+            <w:r>
+              <w:rPr>
+                <w:rFonts w:eastAsia="Times New Roman" w:cs="Times New Roman"/>
                 <w:color w:val="000000"/>
                 <w:spacing w:val="-2"/>
                 <w:sz w:val="24"/>
@@ -1799,7 +1778,7 @@
             <w:proofErr w:type="spellEnd"/>
             <w:r>
               <w:rPr>
-                <w:rFonts w:ascii="Times New Roman" w:eastAsia="Times New Roman" w:hAnsi="Times New Roman" w:cs="Times New Roman"/>
+                <w:rFonts w:eastAsia="Times New Roman" w:cs="Times New Roman"/>
                 <w:color w:val="000000"/>
                 <w:spacing w:val="-2"/>
                 <w:sz w:val="24"/>
@@ -1810,7 +1789,7 @@
         </w:tc>
         <w:tc>
           <w:tcPr>
-            <w:tcW w:w="3610" w:type="dxa"/>
+            <w:tcW w:w="3607" w:type="dxa"/>
             <w:gridSpan w:val="3"/>
             <w:shd w:val="clear" w:color="auto" w:fill="auto"/>
             <w:tcMar>
@@ -1846,8 +1825,7 @@
         </w:tc>
         <w:tc>
           <w:tcPr>
-            <w:tcW w:w="1449" w:type="dxa"/>
-            <w:gridSpan w:val="2"/>
+            <w:tcW w:w="1448" w:type="dxa"/>
             <w:shd w:val="clear" w:color="auto" w:fill="auto"/>
             <w:tcMar>
               <w:top w:w="14" w:type="dxa"/>
@@ -1859,16 +1837,16 @@
             <w:pPr>
               <w:spacing w:line="232" w:lineRule="auto"/>
               <w:rPr>
-                <w:rFonts w:ascii="Times New Roman" w:eastAsia="Times New Roman" w:hAnsi="Times New Roman" w:cs="Times New Roman"/>
-                <w:color w:val="000000"/>
-                <w:spacing w:val="-2"/>
-                <w:sz w:val="24"/>
-              </w:rPr>
-            </w:pPr>
-            <w:proofErr w:type="spellStart"/>
-            <w:r>
-              <w:rPr>
-                <w:rFonts w:ascii="Times New Roman" w:eastAsia="Times New Roman" w:hAnsi="Times New Roman" w:cs="Times New Roman"/>
+                <w:rFonts w:eastAsia="Times New Roman" w:cs="Times New Roman"/>
+                <w:color w:val="000000"/>
+                <w:spacing w:val="-2"/>
+                <w:sz w:val="24"/>
+              </w:rPr>
+            </w:pPr>
+            <w:proofErr w:type="spellStart"/>
+            <w:r>
+              <w:rPr>
+                <w:rFonts w:eastAsia="Times New Roman" w:cs="Times New Roman"/>
                 <w:color w:val="000000"/>
                 <w:spacing w:val="-2"/>
                 <w:sz w:val="24"/>
@@ -1878,17 +1856,17 @@
             <w:proofErr w:type="spellEnd"/>
             <w:r>
               <w:rPr>
-                <w:rFonts w:ascii="Times New Roman" w:eastAsia="Times New Roman" w:hAnsi="Times New Roman" w:cs="Times New Roman"/>
-                <w:color w:val="000000"/>
-                <w:spacing w:val="-2"/>
-                <w:sz w:val="24"/>
-              </w:rPr>
-              <w:t xml:space="preserve"> </w:t>
-            </w:r>
-            <w:proofErr w:type="spellStart"/>
-            <w:r>
-              <w:rPr>
-                <w:rFonts w:ascii="Times New Roman" w:eastAsia="Times New Roman" w:hAnsi="Times New Roman" w:cs="Times New Roman"/>
+                <w:rFonts w:eastAsia="Times New Roman" w:cs="Times New Roman"/>
+                <w:color w:val="000000"/>
+                <w:spacing w:val="-2"/>
+                <w:sz w:val="24"/>
+              </w:rPr>
+              <w:t xml:space="preserve"> </w:t>
+            </w:r>
+            <w:proofErr w:type="spellStart"/>
+            <w:r>
+              <w:rPr>
+                <w:rFonts w:eastAsia="Times New Roman" w:cs="Times New Roman"/>
                 <w:color w:val="000000"/>
                 <w:spacing w:val="-2"/>
                 <w:sz w:val="24"/>
@@ -1898,17 +1876,17 @@
             <w:proofErr w:type="spellEnd"/>
             <w:r>
               <w:rPr>
-                <w:rFonts w:ascii="Times New Roman" w:eastAsia="Times New Roman" w:hAnsi="Times New Roman" w:cs="Times New Roman"/>
-                <w:color w:val="000000"/>
-                <w:spacing w:val="-2"/>
-                <w:sz w:val="24"/>
-              </w:rPr>
-              <w:t xml:space="preserve"> </w:t>
-            </w:r>
-            <w:proofErr w:type="spellStart"/>
-            <w:r>
-              <w:rPr>
-                <w:rFonts w:ascii="Times New Roman" w:eastAsia="Times New Roman" w:hAnsi="Times New Roman" w:cs="Times New Roman"/>
+                <w:rFonts w:eastAsia="Times New Roman" w:cs="Times New Roman"/>
+                <w:color w:val="000000"/>
+                <w:spacing w:val="-2"/>
+                <w:sz w:val="24"/>
+              </w:rPr>
+              <w:t xml:space="preserve"> </w:t>
+            </w:r>
+            <w:proofErr w:type="spellStart"/>
+            <w:r>
+              <w:rPr>
+                <w:rFonts w:eastAsia="Times New Roman" w:cs="Times New Roman"/>
                 <w:color w:val="000000"/>
                 <w:spacing w:val="-2"/>
                 <w:sz w:val="24"/>
@@ -1918,7 +1896,7 @@
             <w:proofErr w:type="spellEnd"/>
             <w:r>
               <w:rPr>
-                <w:rFonts w:ascii="Times New Roman" w:eastAsia="Times New Roman" w:hAnsi="Times New Roman" w:cs="Times New Roman"/>
+                <w:rFonts w:eastAsia="Times New Roman" w:cs="Times New Roman"/>
                 <w:color w:val="000000"/>
                 <w:spacing w:val="-2"/>
                 <w:sz w:val="24"/>
@@ -1929,8 +1907,7 @@
         </w:tc>
         <w:tc>
           <w:tcPr>
-            <w:tcW w:w="3840" w:type="dxa"/>
-            <w:gridSpan w:val="2"/>
+            <w:tcW w:w="3837" w:type="dxa"/>
             <w:shd w:val="clear" w:color="auto" w:fill="auto"/>
             <w:tcMar>
               <w:top w:w="14" w:type="dxa"/>
@@ -1958,8 +1935,8 @@
         </w:tc>
         <w:tc>
           <w:tcPr>
-            <w:tcW w:w="1192" w:type="dxa"/>
-            <w:gridSpan w:val="2"/>
+            <w:tcW w:w="1201" w:type="dxa"/>
+            <w:gridSpan w:val="3"/>
           </w:tcPr>
           <w:p/>
         </w:tc>
@@ -1970,13 +1947,13 @@
         </w:trPr>
         <w:tc>
           <w:tcPr>
-            <w:tcW w:w="115" w:type="dxa"/>
-          </w:tcPr>
-          <w:p/>
-        </w:tc>
-        <w:tc>
-          <w:tcPr>
-            <w:tcW w:w="1303" w:type="dxa"/>
+            <w:tcW w:w="114" w:type="dxa"/>
+          </w:tcPr>
+          <w:p/>
+        </w:tc>
+        <w:tc>
+          <w:tcPr>
+            <w:tcW w:w="1302" w:type="dxa"/>
             <w:vMerge w:val="restart"/>
             <w:shd w:val="clear" w:color="auto" w:fill="auto"/>
             <w:tcMar>
@@ -1988,16 +1965,16 @@
             <w:pPr>
               <w:spacing w:line="232" w:lineRule="auto"/>
               <w:rPr>
-                <w:rFonts w:ascii="Times New Roman" w:eastAsia="Times New Roman" w:hAnsi="Times New Roman" w:cs="Times New Roman"/>
-                <w:color w:val="000000"/>
-                <w:spacing w:val="-2"/>
-                <w:sz w:val="24"/>
-              </w:rPr>
-            </w:pPr>
-            <w:proofErr w:type="spellStart"/>
-            <w:r>
-              <w:rPr>
-                <w:rFonts w:ascii="Times New Roman" w:eastAsia="Times New Roman" w:hAnsi="Times New Roman" w:cs="Times New Roman"/>
+                <w:rFonts w:eastAsia="Times New Roman" w:cs="Times New Roman"/>
+                <w:color w:val="000000"/>
+                <w:spacing w:val="-2"/>
+                <w:sz w:val="24"/>
+              </w:rPr>
+            </w:pPr>
+            <w:proofErr w:type="spellStart"/>
+            <w:r>
+              <w:rPr>
+                <w:rFonts w:eastAsia="Times New Roman" w:cs="Times New Roman"/>
                 <w:color w:val="000000"/>
                 <w:spacing w:val="-2"/>
                 <w:sz w:val="24"/>
@@ -2007,17 +1984,17 @@
             <w:proofErr w:type="spellEnd"/>
             <w:r>
               <w:rPr>
-                <w:rFonts w:ascii="Times New Roman" w:eastAsia="Times New Roman" w:hAnsi="Times New Roman" w:cs="Times New Roman"/>
-                <w:color w:val="000000"/>
-                <w:spacing w:val="-2"/>
-                <w:sz w:val="24"/>
-              </w:rPr>
-              <w:t xml:space="preserve"> </w:t>
-            </w:r>
-            <w:proofErr w:type="spellStart"/>
-            <w:r>
-              <w:rPr>
-                <w:rFonts w:ascii="Times New Roman" w:eastAsia="Times New Roman" w:hAnsi="Times New Roman" w:cs="Times New Roman"/>
+                <w:rFonts w:eastAsia="Times New Roman" w:cs="Times New Roman"/>
+                <w:color w:val="000000"/>
+                <w:spacing w:val="-2"/>
+                <w:sz w:val="24"/>
+              </w:rPr>
+              <w:t xml:space="preserve"> </w:t>
+            </w:r>
+            <w:proofErr w:type="spellStart"/>
+            <w:r>
+              <w:rPr>
+                <w:rFonts w:eastAsia="Times New Roman" w:cs="Times New Roman"/>
                 <w:color w:val="000000"/>
                 <w:spacing w:val="-2"/>
                 <w:sz w:val="24"/>
@@ -2029,7 +2006,7 @@
         </w:tc>
         <w:tc>
           <w:tcPr>
-            <w:tcW w:w="3610" w:type="dxa"/>
+            <w:tcW w:w="3607" w:type="dxa"/>
             <w:gridSpan w:val="3"/>
             <w:shd w:val="clear" w:color="auto" w:fill="auto"/>
             <w:tcMar>
@@ -2067,8 +2044,7 @@
         </w:tc>
         <w:tc>
           <w:tcPr>
-            <w:tcW w:w="1449" w:type="dxa"/>
-            <w:gridSpan w:val="2"/>
+            <w:tcW w:w="1448" w:type="dxa"/>
             <w:vMerge w:val="restart"/>
             <w:shd w:val="clear" w:color="auto" w:fill="auto"/>
             <w:tcMar>
@@ -2080,16 +2056,16 @@
             <w:pPr>
               <w:spacing w:line="232" w:lineRule="auto"/>
               <w:rPr>
-                <w:rFonts w:ascii="Times New Roman" w:eastAsia="Times New Roman" w:hAnsi="Times New Roman" w:cs="Times New Roman"/>
-                <w:color w:val="000000"/>
-                <w:spacing w:val="-2"/>
-                <w:sz w:val="24"/>
-              </w:rPr>
-            </w:pPr>
-            <w:proofErr w:type="spellStart"/>
-            <w:r>
-              <w:rPr>
-                <w:rFonts w:ascii="Times New Roman" w:eastAsia="Times New Roman" w:hAnsi="Times New Roman" w:cs="Times New Roman"/>
+                <w:rFonts w:eastAsia="Times New Roman" w:cs="Times New Roman"/>
+                <w:color w:val="000000"/>
+                <w:spacing w:val="-2"/>
+                <w:sz w:val="24"/>
+              </w:rPr>
+            </w:pPr>
+            <w:proofErr w:type="spellStart"/>
+            <w:r>
+              <w:rPr>
+                <w:rFonts w:eastAsia="Times New Roman" w:cs="Times New Roman"/>
                 <w:color w:val="000000"/>
                 <w:spacing w:val="-2"/>
                 <w:sz w:val="24"/>
@@ -2099,17 +2075,17 @@
             <w:proofErr w:type="spellEnd"/>
             <w:r>
               <w:rPr>
-                <w:rFonts w:ascii="Times New Roman" w:eastAsia="Times New Roman" w:hAnsi="Times New Roman" w:cs="Times New Roman"/>
-                <w:color w:val="000000"/>
-                <w:spacing w:val="-2"/>
-                <w:sz w:val="24"/>
-              </w:rPr>
-              <w:t xml:space="preserve"> </w:t>
-            </w:r>
-            <w:proofErr w:type="spellStart"/>
-            <w:r>
-              <w:rPr>
-                <w:rFonts w:ascii="Times New Roman" w:eastAsia="Times New Roman" w:hAnsi="Times New Roman" w:cs="Times New Roman"/>
+                <w:rFonts w:eastAsia="Times New Roman" w:cs="Times New Roman"/>
+                <w:color w:val="000000"/>
+                <w:spacing w:val="-2"/>
+                <w:sz w:val="24"/>
+              </w:rPr>
+              <w:t xml:space="preserve"> </w:t>
+            </w:r>
+            <w:proofErr w:type="spellStart"/>
+            <w:r>
+              <w:rPr>
+                <w:rFonts w:eastAsia="Times New Roman" w:cs="Times New Roman"/>
                 <w:color w:val="000000"/>
                 <w:spacing w:val="-2"/>
                 <w:sz w:val="24"/>
@@ -2119,7 +2095,7 @@
             <w:proofErr w:type="spellEnd"/>
             <w:r>
               <w:rPr>
-                <w:rFonts w:ascii="Times New Roman" w:eastAsia="Times New Roman" w:hAnsi="Times New Roman" w:cs="Times New Roman"/>
+                <w:rFonts w:eastAsia="Times New Roman" w:cs="Times New Roman"/>
                 <w:color w:val="000000"/>
                 <w:spacing w:val="-2"/>
                 <w:sz w:val="24"/>
@@ -2130,8 +2106,7 @@
         </w:tc>
         <w:tc>
           <w:tcPr>
-            <w:tcW w:w="3840" w:type="dxa"/>
-            <w:gridSpan w:val="2"/>
+            <w:tcW w:w="3837" w:type="dxa"/>
             <w:shd w:val="clear" w:color="auto" w:fill="auto"/>
             <w:tcMar>
               <w:left w:w="14" w:type="dxa"/>
@@ -2164,8 +2139,8 @@
         </w:tc>
         <w:tc>
           <w:tcPr>
-            <w:tcW w:w="1192" w:type="dxa"/>
-            <w:gridSpan w:val="2"/>
+            <w:tcW w:w="1201" w:type="dxa"/>
+            <w:gridSpan w:val="3"/>
           </w:tcPr>
           <w:p/>
         </w:tc>
@@ -2176,13 +2151,13 @@
         </w:trPr>
         <w:tc>
           <w:tcPr>
-            <w:tcW w:w="115" w:type="dxa"/>
-          </w:tcPr>
-          <w:p/>
-        </w:tc>
-        <w:tc>
-          <w:tcPr>
-            <w:tcW w:w="1303" w:type="dxa"/>
+            <w:tcW w:w="114" w:type="dxa"/>
+          </w:tcPr>
+          <w:p/>
+        </w:tc>
+        <w:tc>
+          <w:tcPr>
+            <w:tcW w:w="1302" w:type="dxa"/>
             <w:vMerge/>
             <w:shd w:val="clear" w:color="auto" w:fill="auto"/>
           </w:tcPr>
@@ -2190,7 +2165,7 @@
         </w:tc>
         <w:tc>
           <w:tcPr>
-            <w:tcW w:w="3610" w:type="dxa"/>
+            <w:tcW w:w="3607" w:type="dxa"/>
             <w:gridSpan w:val="3"/>
           </w:tcPr>
           <w:p/>
@@ -2204,8 +2179,7 @@
         </w:tc>
         <w:tc>
           <w:tcPr>
-            <w:tcW w:w="1449" w:type="dxa"/>
-            <w:gridSpan w:val="2"/>
+            <w:tcW w:w="1448" w:type="dxa"/>
             <w:vMerge/>
             <w:shd w:val="clear" w:color="auto" w:fill="auto"/>
           </w:tcPr>
@@ -2213,15 +2187,14 @@
         </w:tc>
         <w:tc>
           <w:tcPr>
-            <w:tcW w:w="3840" w:type="dxa"/>
-            <w:gridSpan w:val="2"/>
-          </w:tcPr>
-          <w:p/>
-        </w:tc>
-        <w:tc>
-          <w:tcPr>
-            <w:tcW w:w="1192" w:type="dxa"/>
-            <w:gridSpan w:val="2"/>
+            <w:tcW w:w="3837" w:type="dxa"/>
+          </w:tcPr>
+          <w:p/>
+        </w:tc>
+        <w:tc>
+          <w:tcPr>
+            <w:tcW w:w="1201" w:type="dxa"/>
+            <w:gridSpan w:val="3"/>
           </w:tcPr>
           <w:p/>
         </w:tc>
@@ -2232,14 +2205,14 @@
         </w:trPr>
         <w:tc>
           <w:tcPr>
-            <w:tcW w:w="115" w:type="dxa"/>
-          </w:tcPr>
-          <w:p/>
-        </w:tc>
-        <w:tc>
-          <w:tcPr>
-            <w:tcW w:w="10317" w:type="dxa"/>
-            <w:gridSpan w:val="10"/>
+            <w:tcW w:w="114" w:type="dxa"/>
+          </w:tcPr>
+          <w:p/>
+        </w:tc>
+        <w:tc>
+          <w:tcPr>
+            <w:tcW w:w="10309" w:type="dxa"/>
+            <w:gridSpan w:val="8"/>
             <w:shd w:val="clear" w:color="auto" w:fill="auto"/>
             <w:tcMar>
               <w:top w:w="14" w:type="dxa"/>
@@ -2283,8 +2256,8 @@
         </w:tc>
         <w:tc>
           <w:tcPr>
-            <w:tcW w:w="1192" w:type="dxa"/>
-            <w:gridSpan w:val="2"/>
+            <w:tcW w:w="1201" w:type="dxa"/>
+            <w:gridSpan w:val="3"/>
           </w:tcPr>
           <w:p/>
         </w:tc>
@@ -2295,13 +2268,13 @@
         </w:trPr>
         <w:tc>
           <w:tcPr>
-            <w:tcW w:w="115" w:type="dxa"/>
-          </w:tcPr>
-          <w:p/>
-        </w:tc>
-        <w:tc>
-          <w:tcPr>
-            <w:tcW w:w="2102" w:type="dxa"/>
+            <w:tcW w:w="114" w:type="dxa"/>
+          </w:tcPr>
+          <w:p/>
+        </w:tc>
+        <w:tc>
+          <w:tcPr>
+            <w:tcW w:w="2100" w:type="dxa"/>
             <w:gridSpan w:val="3"/>
             <w:shd w:val="clear" w:color="auto" w:fill="auto"/>
             <w:tcMar>
@@ -2343,8 +2316,8 @@
         </w:tc>
         <w:tc>
           <w:tcPr>
-            <w:tcW w:w="8215" w:type="dxa"/>
-            <w:gridSpan w:val="7"/>
+            <w:tcW w:w="8209" w:type="dxa"/>
+            <w:gridSpan w:val="5"/>
             <w:shd w:val="clear" w:color="auto" w:fill="auto"/>
             <w:tcMar>
               <w:top w:w="14" w:type="dxa"/>
@@ -2364,28 +2337,28 @@
         </w:tc>
         <w:tc>
           <w:tcPr>
-            <w:tcW w:w="1192" w:type="dxa"/>
-            <w:gridSpan w:val="2"/>
+            <w:tcW w:w="1201" w:type="dxa"/>
+            <w:gridSpan w:val="3"/>
           </w:tcPr>
           <w:p/>
         </w:tc>
       </w:tr>
       <w:tr>
         <w:trPr>
-          <w:gridAfter w:val="1"/>
-          <w:wAfter w:w="1172" w:type="dxa"/>
+          <w:gridAfter w:val="2"/>
+          <w:wAfter w:w="1171" w:type="dxa"/>
           <w:trHeight w:hRule="exact" w:val="587"/>
         </w:trPr>
         <w:tc>
           <w:tcPr>
-            <w:tcW w:w="115" w:type="dxa"/>
-          </w:tcPr>
-          <w:p/>
-        </w:tc>
-        <w:tc>
-          <w:tcPr>
-            <w:tcW w:w="10317" w:type="dxa"/>
-            <w:gridSpan w:val="10"/>
+            <w:tcW w:w="114" w:type="dxa"/>
+          </w:tcPr>
+          <w:p/>
+        </w:tc>
+        <w:tc>
+          <w:tcPr>
+            <w:tcW w:w="10309" w:type="dxa"/>
+            <w:gridSpan w:val="8"/>
             <w:shd w:val="clear" w:color="auto" w:fill="auto"/>
             <w:tcMar>
               <w:top w:w="14" w:type="dxa"/>
@@ -2614,20 +2587,20 @@
         </w:tc>
         <w:tc>
           <w:tcPr>
-            <w:tcW w:w="20" w:type="dxa"/>
+            <w:tcW w:w="30" w:type="dxa"/>
           </w:tcPr>
           <w:p/>
         </w:tc>
       </w:tr>
       <w:tr>
         <w:trPr>
-          <w:gridAfter w:val="3"/>
-          <w:wAfter w:w="1276" w:type="dxa"/>
+          <w:gridAfter w:val="1"/>
+          <w:wAfter w:w="1129" w:type="dxa"/>
           <w:trHeight w:hRule="exact" w:val="595"/>
         </w:trPr>
         <w:tc>
           <w:tcPr>
-            <w:tcW w:w="5103" w:type="dxa"/>
+            <w:tcW w:w="5108" w:type="dxa"/>
             <w:gridSpan w:val="6"/>
             <w:shd w:val="clear" w:color="auto" w:fill="auto"/>
             <w:tcMar>
@@ -2642,7 +2615,7 @@
               <w:spacing w:line="232" w:lineRule="auto"/>
               <w:jc w:val="center"/>
               <w:rPr>
-                <w:rFonts w:ascii="Times New Roman" w:eastAsia="Times New Roman" w:hAnsi="Times New Roman" w:cs="Times New Roman"/>
+                <w:rFonts w:eastAsia="Times New Roman" w:cs="Times New Roman"/>
                 <w:b/>
                 <w:color w:val="000000"/>
                 <w:spacing w:val="-2"/>
@@ -2651,7 +2624,7 @@
             </w:pPr>
             <w:r>
               <w:rPr>
-                <w:rFonts w:ascii="Times New Roman" w:eastAsia="Times New Roman" w:hAnsi="Times New Roman" w:cs="Times New Roman"/>
+                <w:rFonts w:eastAsia="Times New Roman" w:cs="Times New Roman"/>
                 <w:b/>
                 <w:color w:val="000000"/>
                 <w:spacing w:val="-2"/>
@@ -2683,7 +2656,7 @@
               <w:spacing w:line="232" w:lineRule="auto"/>
               <w:jc w:val="center"/>
               <w:rPr>
-                <w:rFonts w:ascii="Times New Roman" w:eastAsia="Times New Roman" w:hAnsi="Times New Roman" w:cs="Times New Roman"/>
+                <w:rFonts w:eastAsia="Times New Roman" w:cs="Times New Roman"/>
                 <w:b/>
                 <w:color w:val="000000"/>
                 <w:spacing w:val="-2"/>
@@ -2694,8 +2667,8 @@
         </w:tc>
         <w:tc>
           <w:tcPr>
-            <w:tcW w:w="5245" w:type="dxa"/>
-            <w:gridSpan w:val="4"/>
+            <w:tcW w:w="5387" w:type="dxa"/>
+            <w:gridSpan w:val="5"/>
             <w:shd w:val="clear" w:color="auto" w:fill="auto"/>
             <w:tcMar>
               <w:top w:w="14" w:type="dxa"/>
@@ -2708,7 +2681,7 @@
               <w:spacing w:line="232" w:lineRule="auto"/>
               <w:jc w:val="center"/>
               <w:rPr>
-                <w:rFonts w:ascii="Times New Roman" w:eastAsia="Times New Roman" w:hAnsi="Times New Roman" w:cs="Times New Roman"/>
+                <w:rFonts w:eastAsia="Times New Roman" w:cs="Times New Roman"/>
                 <w:b/>
                 <w:color w:val="000000"/>
                 <w:spacing w:val="-2"/>
@@ -2717,7 +2690,7 @@
             </w:pPr>
             <w:r>
               <w:rPr>
-                <w:rFonts w:ascii="Times New Roman" w:eastAsia="Times New Roman" w:hAnsi="Times New Roman" w:cs="Times New Roman"/>
+                <w:rFonts w:eastAsia="Times New Roman" w:cs="Times New Roman"/>
                 <w:b/>
                 <w:color w:val="000000"/>
                 <w:spacing w:val="-2"/>
@@ -2750,181 +2723,136 @@
           </w:p>
         </w:tc>
       </w:tr>
+    </w:tbl>
+    <w:p>
+      <w:pPr>
+        <w:rPr>
+          <w:rFonts w:cs="Times New Roman"/>
+          <w:szCs w:val="2"/>
+        </w:rPr>
+      </w:pPr>
+    </w:p>
+    <w:tbl>
+      <w:tblPr>
+        <w:tblStyle w:val="TableGrid"/>
+        <w:tblW w:w="0" w:type="auto"/>
+        <w:tblBorders>
+          <w:top w:val="none" w:sz="0" w:space="0" w:color="auto"/>
+          <w:left w:val="none" w:sz="0" w:space="0" w:color="auto"/>
+          <w:bottom w:val="none" w:sz="0" w:space="0" w:color="auto"/>
+          <w:right w:val="none" w:sz="0" w:space="0" w:color="auto"/>
+          <w:insideH w:val="none" w:sz="0" w:space="0" w:color="auto"/>
+          <w:insideV w:val="none" w:sz="0" w:space="0" w:color="auto"/>
+        </w:tblBorders>
+        <w:tblLook w:val="04A0" w:firstRow="1" w:lastRow="0" w:firstColumn="1" w:lastColumn="0" w:noHBand="0" w:noVBand="1"/>
+      </w:tblPr>
+      <w:tblGrid>
+        <w:gridCol w:w="5352"/>
+        <w:gridCol w:w="5353"/>
+      </w:tblGrid>
       <w:tr>
-        <w:trPr>
-          <w:gridAfter w:val="3"/>
-          <w:wAfter w:w="1276" w:type="dxa"/>
-          <w:trHeight w:hRule="exact" w:val="1351"/>
-        </w:trPr>
-        <w:tc>
-          <w:tcPr>
-            <w:tcW w:w="5103" w:type="dxa"/>
-            <w:gridSpan w:val="6"/>
-            <w:shd w:val="clear" w:color="auto" w:fill="auto"/>
-            <w:tcMar>
-              <w:top w:w="14" w:type="dxa"/>
-              <w:left w:w="14" w:type="dxa"/>
-              <w:right w:w="43" w:type="dxa"/>
-            </w:tcMar>
-          </w:tcPr>
-          <w:p>
-            <w:pPr>
-              <w:pStyle w:val="ReportSubTitle1Italic"/>
-              <w:spacing w:line="232" w:lineRule="auto"/>
+        <w:tc>
+          <w:tcPr>
+            <w:tcW w:w="5352" w:type="dxa"/>
+          </w:tcPr>
+          <w:p>
+            <w:pPr>
+              <w:tabs>
+                <w:tab w:val="left" w:pos="459"/>
+              </w:tabs>
               <w:jc w:val="center"/>
-            </w:pPr>
-            <w:r>
+              <w:rPr>
+                <w:rFonts w:cs="Times New Roman"/>
+                <w:sz w:val="28"/>
+                <w:szCs w:val="28"/>
+              </w:rPr>
+            </w:pPr>
+            <w:r>
+              <w:rPr>
+                <w:rFonts w:cs="Times New Roman"/>
+                <w:sz w:val="28"/>
+                <w:szCs w:val="28"/>
+              </w:rPr>
               <w:t>&lt;</w:t>
             </w:r>
             <w:proofErr w:type="spellStart"/>
             <w:r>
+              <w:rPr>
+                <w:rFonts w:cs="Times New Roman"/>
+                <w:sz w:val="28"/>
+                <w:szCs w:val="28"/>
+              </w:rPr>
               <w:t>digitalSignatureA</w:t>
             </w:r>
             <w:proofErr w:type="spellEnd"/>
             <w:r>
+              <w:rPr>
+                <w:rFonts w:cs="Times New Roman"/>
+                <w:sz w:val="28"/>
+                <w:szCs w:val="28"/>
+              </w:rPr>
               <w:t>&gt;</w:t>
             </w:r>
           </w:p>
         </w:tc>
         <w:tc>
           <w:tcPr>
-            <w:tcW w:w="5245" w:type="dxa"/>
-            <w:gridSpan w:val="4"/>
-            <w:shd w:val="clear" w:color="auto" w:fill="auto"/>
-            <w:tcMar>
-              <w:top w:w="14" w:type="dxa"/>
-              <w:left w:w="14" w:type="dxa"/>
-              <w:right w:w="43" w:type="dxa"/>
-            </w:tcMar>
-          </w:tcPr>
-          <w:p>
-            <w:pPr>
-              <w:pStyle w:val="ReportSubTitle1Italic"/>
-              <w:spacing w:line="232" w:lineRule="auto"/>
+            <w:tcW w:w="5353" w:type="dxa"/>
+          </w:tcPr>
+          <w:p>
+            <w:pPr>
+              <w:tabs>
+                <w:tab w:val="left" w:pos="459"/>
+              </w:tabs>
               <w:jc w:val="center"/>
-            </w:pPr>
-            <w:r>
+              <w:rPr>
+                <w:rFonts w:cs="Times New Roman"/>
+                <w:sz w:val="28"/>
+                <w:szCs w:val="28"/>
+              </w:rPr>
+            </w:pPr>
+            <w:r>
+              <w:rPr>
+                <w:rFonts w:cs="Times New Roman"/>
+                <w:sz w:val="28"/>
+                <w:szCs w:val="28"/>
+              </w:rPr>
               <w:t>&lt;</w:t>
             </w:r>
             <w:proofErr w:type="spellStart"/>
             <w:r>
+              <w:rPr>
+                <w:rFonts w:cs="Times New Roman"/>
+                <w:sz w:val="28"/>
+                <w:szCs w:val="28"/>
+              </w:rPr>
               <w:t>digitalSignatureB</w:t>
             </w:r>
             <w:proofErr w:type="spellEnd"/>
             <w:r>
+              <w:rPr>
+                <w:rFonts w:cs="Times New Roman"/>
+                <w:sz w:val="28"/>
+                <w:szCs w:val="28"/>
+              </w:rPr>
               <w:t>&gt;</w:t>
             </w:r>
-          </w:p>
-          <w:p>
-            <w:pPr>
-              <w:pStyle w:val="ReportSubTitle1Italic"/>
-              <w:spacing w:line="232" w:lineRule="auto"/>
-              <w:jc w:val="center"/>
-            </w:pPr>
-          </w:p>
-          <w:p>
-            <w:pPr>
-              <w:pStyle w:val="ReportSubTitle1Italic"/>
-              <w:spacing w:line="232" w:lineRule="auto"/>
-              <w:jc w:val="center"/>
-            </w:pPr>
-          </w:p>
-          <w:p>
-            <w:pPr>
-              <w:pStyle w:val="ReportSubTitle1Italic"/>
-              <w:spacing w:line="232" w:lineRule="auto"/>
-              <w:jc w:val="center"/>
-            </w:pPr>
-          </w:p>
-          <w:p>
-            <w:pPr>
-              <w:pStyle w:val="ReportSubTitle1Italic"/>
-              <w:spacing w:line="232" w:lineRule="auto"/>
-              <w:jc w:val="center"/>
-            </w:pPr>
-          </w:p>
-        </w:tc>
-      </w:tr>
-      <w:tr>
-        <w:trPr>
-          <w:gridAfter w:val="5"/>
-          <w:wAfter w:w="6379" w:type="dxa"/>
-          <w:trHeight w:hRule="exact" w:val="459"/>
-        </w:trPr>
-        <w:tc>
-          <w:tcPr>
-            <w:tcW w:w="5245" w:type="dxa"/>
-            <w:gridSpan w:val="8"/>
-            <w:shd w:val="clear" w:color="auto" w:fill="auto"/>
-            <w:tcMar>
-              <w:top w:w="14" w:type="dxa"/>
-              <w:left w:w="14" w:type="dxa"/>
-              <w:right w:w="43" w:type="dxa"/>
-            </w:tcMar>
-          </w:tcPr>
-          <w:p>
-            <w:pPr>
-              <w:pStyle w:val="ReportSubTitle1Italic"/>
-              <w:spacing w:line="232" w:lineRule="auto"/>
-              <w:jc w:val="center"/>
-            </w:pPr>
-          </w:p>
-        </w:tc>
-      </w:tr>
-      <w:tr>
-        <w:trPr>
-          <w:gridAfter w:val="5"/>
-          <w:wAfter w:w="6379" w:type="dxa"/>
-          <w:trHeight w:val="54"/>
-        </w:trPr>
-        <w:tc>
-          <w:tcPr>
-            <w:tcW w:w="5245" w:type="dxa"/>
-            <w:gridSpan w:val="8"/>
-            <w:shd w:val="clear" w:color="auto" w:fill="auto"/>
-            <w:tcMar>
-              <w:top w:w="14" w:type="dxa"/>
-              <w:left w:w="14" w:type="dxa"/>
-              <w:right w:w="43" w:type="dxa"/>
-            </w:tcMar>
-          </w:tcPr>
-          <w:p>
-            <w:pPr>
-              <w:pStyle w:val="ReportSubTitle1Italic"/>
-              <w:spacing w:line="232" w:lineRule="auto"/>
-              <w:jc w:val="center"/>
-            </w:pPr>
-          </w:p>
-        </w:tc>
-      </w:tr>
-      <w:tr>
-        <w:trPr>
-          <w:gridAfter w:val="5"/>
-          <w:wAfter w:w="6379" w:type="dxa"/>
-          <w:trHeight w:hRule="exact" w:val="82"/>
-        </w:trPr>
-        <w:tc>
-          <w:tcPr>
-            <w:tcW w:w="5245" w:type="dxa"/>
-            <w:gridSpan w:val="8"/>
-            <w:shd w:val="clear" w:color="auto" w:fill="auto"/>
-            <w:tcMar>
-              <w:top w:w="14" w:type="dxa"/>
-              <w:left w:w="14" w:type="dxa"/>
-              <w:right w:w="43" w:type="dxa"/>
-            </w:tcMar>
-          </w:tcPr>
-          <w:p>
-            <w:pPr>
-              <w:pStyle w:val="ReportSubTitle1Italic"/>
-              <w:spacing w:line="232" w:lineRule="auto"/>
-              <w:jc w:val="center"/>
-            </w:pPr>
           </w:p>
         </w:tc>
       </w:tr>
     </w:tbl>
-    <w:p/>
+    <w:p>
+      <w:pPr>
+        <w:tabs>
+          <w:tab w:val="left" w:pos="459"/>
+        </w:tabs>
+        <w:rPr>
+          <w:rFonts w:cs="Times New Roman"/>
+          <w:sz w:val="28"/>
+          <w:szCs w:val="28"/>
+        </w:rPr>
+      </w:pPr>
+    </w:p>
     <w:sectPr>
       <w:pgSz w:w="11906" w:h="16838"/>
       <w:pgMar w:top="283" w:right="567" w:bottom="3510" w:left="850" w:header="283" w:footer="278" w:gutter="0"/>
@@ -2935,7 +2863,7 @@
 </file>
 
 <file path=word/styles.xml><?xml version="1.0" encoding="utf-8"?>
-<w:styles xmlns:mc="http://schemas.openxmlformats.org/markup-compatibility/2006" xmlns:r="http://schemas.openxmlformats.org/officeDocument/2006/relationships" xmlns:w="http://schemas.openxmlformats.org/wordprocessingml/2006/main" xmlns:w14="http://schemas.microsoft.com/office/word/2010/wordml" xmlns:w15="http://schemas.microsoft.com/office/word/2012/wordml" xmlns:w16se="http://schemas.microsoft.com/office/word/2015/wordml/symex" mc:Ignorable="w14 w15 w16se">
+<w:styles xmlns:mc="http://schemas.openxmlformats.org/markup-compatibility/2006" xmlns:r="http://schemas.openxmlformats.org/officeDocument/2006/relationships" xmlns:w="http://schemas.openxmlformats.org/wordprocessingml/2006/main" xmlns:w14="http://schemas.microsoft.com/office/word/2010/wordml" xmlns:w15="http://schemas.microsoft.com/office/word/2012/wordml" xmlns:w16cex="http://schemas.microsoft.com/office/word/2018/wordml/cex" xmlns:w16cid="http://schemas.microsoft.com/office/word/2016/wordml/cid" xmlns:w16="http://schemas.microsoft.com/office/word/2018/wordml" xmlns:w16sdtdh="http://schemas.microsoft.com/office/word/2020/wordml/sdtdatahash" xmlns:w16se="http://schemas.microsoft.com/office/word/2015/wordml/symex" mc:Ignorable="w14 w15 w16se w16cid w16 w16cex w16sdtdh">
   <w:docDefaults>
     <w:rPrDefault>
       <w:rPr>
@@ -2951,7 +2879,7 @@
       </w:pPr>
     </w:pPrDefault>
   </w:docDefaults>
-  <w:latentStyles w:defLockedState="0" w:defUIPriority="99" w:defSemiHidden="0" w:defUnhideWhenUsed="0" w:defQFormat="0" w:count="371">
+  <w:latentStyles w:defLockedState="0" w:defUIPriority="99" w:defSemiHidden="0" w:defUnhideWhenUsed="0" w:defQFormat="0" w:count="376">
     <w:lsdException w:name="Normal" w:uiPriority="0" w:qFormat="1"/>
     <w:lsdException w:name="heading 1" w:uiPriority="9" w:qFormat="1"/>
     <w:lsdException w:name="heading 2" w:semiHidden="1" w:uiPriority="9" w:unhideWhenUsed="1" w:qFormat="1"/>
@@ -3323,14 +3251,21 @@
     <w:lsdException w:name="List Table 5 Dark Accent 6" w:uiPriority="50"/>
     <w:lsdException w:name="List Table 6 Colorful Accent 6" w:uiPriority="51"/>
     <w:lsdException w:name="List Table 7 Colorful Accent 6" w:uiPriority="52"/>
+    <w:lsdException w:name="Mention" w:semiHidden="1" w:unhideWhenUsed="1"/>
+    <w:lsdException w:name="Smart Hyperlink" w:semiHidden="1" w:unhideWhenUsed="1"/>
+    <w:lsdException w:name="Hashtag" w:semiHidden="1" w:unhideWhenUsed="1"/>
+    <w:lsdException w:name="Unresolved Mention" w:semiHidden="1" w:unhideWhenUsed="1"/>
+    <w:lsdException w:name="Smart Link" w:semiHidden="1" w:unhideWhenUsed="1"/>
   </w:latentStyles>
   <w:style w:type="paragraph" w:default="1" w:styleId="Normal">
     <w:name w:val="Normal"/>
     <w:qFormat/>
+    <w:rsid w:val="00751A01"/>
     <w:pPr>
       <w:spacing w:after="0" w:line="240" w:lineRule="auto"/>
     </w:pPr>
     <w:rPr>
+      <w:rFonts w:ascii="Times New Roman" w:hAnsi="Times New Roman"/>
       <w:sz w:val="2"/>
     </w:rPr>
   </w:style>
@@ -3365,7 +3300,7 @@
     <w:name w:val="HeaderLabelItalic"/>
     <w:basedOn w:val="Normal"/>
     <w:rPr>
-      <w:rFonts w:ascii="Times New Roman" w:hAnsi="Times New Roman" w:cs="Times New Roman"/>
+      <w:rFonts w:cs="Times New Roman"/>
       <w:i/>
       <w:color w:val="000000"/>
       <w:spacing w:val="-2"/>
@@ -3376,7 +3311,7 @@
     <w:name w:val="HeaderLabelBold"/>
     <w:basedOn w:val="Normal"/>
     <w:rPr>
-      <w:rFonts w:ascii="Times New Roman" w:hAnsi="Times New Roman" w:cs="Times New Roman"/>
+      <w:rFonts w:cs="Times New Roman"/>
       <w:b/>
       <w:color w:val="000000"/>
       <w:spacing w:val="-2"/>
@@ -3387,7 +3322,7 @@
     <w:name w:val="HeaderLabel"/>
     <w:basedOn w:val="Normal"/>
     <w:rPr>
-      <w:rFonts w:ascii="Times New Roman" w:hAnsi="Times New Roman" w:cs="Times New Roman"/>
+      <w:rFonts w:cs="Times New Roman"/>
       <w:color w:val="000000"/>
       <w:spacing w:val="-2"/>
       <w:sz w:val="24"/>
@@ -3397,11 +3332,95 @@
     <w:name w:val="ReportSubTitle1Italic"/>
     <w:basedOn w:val="Normal"/>
     <w:rPr>
-      <w:rFonts w:ascii="Times New Roman" w:hAnsi="Times New Roman" w:cs="Times New Roman"/>
+      <w:rFonts w:cs="Times New Roman"/>
       <w:i/>
       <w:color w:val="000000"/>
       <w:spacing w:val="-2"/>
       <w:sz w:val="24"/>
+    </w:rPr>
+  </w:style>
+  <w:style w:type="table" w:styleId="TableGrid">
+    <w:name w:val="Table Grid"/>
+    <w:basedOn w:val="TableNormal"/>
+    <w:uiPriority w:val="39"/>
+    <w:rsid w:val="00094645"/>
+    <w:pPr>
+      <w:spacing w:after="0" w:line="240" w:lineRule="auto"/>
+    </w:pPr>
+    <w:tblPr>
+      <w:tblBorders>
+        <w:top w:val="single" w:sz="4" w:space="0" w:color="auto"/>
+        <w:left w:val="single" w:sz="4" w:space="0" w:color="auto"/>
+        <w:bottom w:val="single" w:sz="4" w:space="0" w:color="auto"/>
+        <w:right w:val="single" w:sz="4" w:space="0" w:color="auto"/>
+        <w:insideH w:val="single" w:sz="4" w:space="0" w:color="auto"/>
+        <w:insideV w:val="single" w:sz="4" w:space="0" w:color="auto"/>
+      </w:tblBorders>
+    </w:tblPr>
+  </w:style>
+  <w:style w:type="character" w:styleId="CommentReference">
+    <w:name w:val="annotation reference"/>
+    <w:basedOn w:val="DefaultParagraphFont"/>
+    <w:uiPriority w:val="99"/>
+    <w:semiHidden/>
+    <w:unhideWhenUsed/>
+    <w:rsid w:val="00B47348"/>
+    <w:rPr>
+      <w:sz w:val="16"/>
+      <w:szCs w:val="16"/>
+    </w:rPr>
+  </w:style>
+  <w:style w:type="paragraph" w:styleId="CommentText">
+    <w:name w:val="annotation text"/>
+    <w:basedOn w:val="Normal"/>
+    <w:link w:val="CommentTextChar"/>
+    <w:uiPriority w:val="99"/>
+    <w:semiHidden/>
+    <w:unhideWhenUsed/>
+    <w:rsid w:val="00B47348"/>
+    <w:rPr>
+      <w:sz w:val="20"/>
+      <w:szCs w:val="20"/>
+    </w:rPr>
+  </w:style>
+  <w:style w:type="character" w:customStyle="1" w:styleId="CommentTextChar">
+    <w:name w:val="Comment Text Char"/>
+    <w:basedOn w:val="DefaultParagraphFont"/>
+    <w:link w:val="CommentText"/>
+    <w:uiPriority w:val="99"/>
+    <w:semiHidden/>
+    <w:rsid w:val="00B47348"/>
+    <w:rPr>
+      <w:sz w:val="20"/>
+      <w:szCs w:val="20"/>
+    </w:rPr>
+  </w:style>
+  <w:style w:type="paragraph" w:styleId="CommentSubject">
+    <w:name w:val="annotation subject"/>
+    <w:basedOn w:val="CommentText"/>
+    <w:next w:val="CommentText"/>
+    <w:link w:val="CommentSubjectChar"/>
+    <w:uiPriority w:val="99"/>
+    <w:semiHidden/>
+    <w:unhideWhenUsed/>
+    <w:rsid w:val="00B47348"/>
+    <w:rPr>
+      <w:b/>
+      <w:bCs/>
+    </w:rPr>
+  </w:style>
+  <w:style w:type="character" w:customStyle="1" w:styleId="CommentSubjectChar">
+    <w:name w:val="Comment Subject Char"/>
+    <w:basedOn w:val="CommentTextChar"/>
+    <w:link w:val="CommentSubject"/>
+    <w:uiPriority w:val="99"/>
+    <w:semiHidden/>
+    <w:rsid w:val="00B47348"/>
+    <w:rPr>
+      <w:b/>
+      <w:bCs/>
+      <w:sz w:val="20"/>
+      <w:szCs w:val="20"/>
     </w:rPr>
   </w:style>
 </w:styles>

</xml_diff>